<commit_message>
Add second optimization method (optional) Simulated Annealing.
</commit_message>
<xml_diff>
--- a/docs/A2-VictoriaJoven.docx
+++ b/docs/A2-VictoriaJoven.docx
@@ -171,18 +171,7 @@
             <w:sz w:val="28"/>
             <w:szCs w:val="28"/>
           </w:rPr>
-          <w:t>h</w:t>
-        </w:r>
-        <w:bookmarkStart w:id="1" w:name="_GoBack"/>
-        <w:bookmarkEnd w:id="1"/>
-        <w:r>
-          <w:rPr>
-            <w:rStyle w:val="Hipervnculo"/>
-            <w:color w:val="4C94D8" w:themeColor="text2" w:themeTint="80"/>
-            <w:sz w:val="28"/>
-            <w:szCs w:val="28"/>
-          </w:rPr>
-          <w:t>ttps://github.com/victoriajoven/NeuronalActivity_2</w:t>
+          <w:t>https://github.com/victoriajoven/NeuronalActivity_2</w:t>
         </w:r>
       </w:hyperlink>
     </w:p>
@@ -200,8 +189,8 @@
         <w:br w:type="page"/>
       </w:r>
     </w:p>
+    <w:bookmarkStart w:id="1" w:name="X67ca957123a34159b2dd2008ecd481e9c41b488" w:displacedByCustomXml="next"/>
     <w:bookmarkStart w:id="2" w:name="population-size-and-stopping-criteria" w:displacedByCustomXml="next"/>
-    <w:bookmarkStart w:id="3" w:name="X67ca957123a34159b2dd2008ecd481e9c41b488" w:displacedByCustomXml="next"/>
     <w:sdt>
       <w:sdtPr>
         <w:rPr>
@@ -259,13 +248,132 @@
           <w:r>
             <w:fldChar w:fldCharType="separate"/>
           </w:r>
-          <w:hyperlink w:anchor="_Toc218448593" w:history="1">
+          <w:bookmarkStart w:id="3" w:name="_GoBack"/>
+          <w:bookmarkEnd w:id="3"/>
+          <w:r>
+            <w:rPr>
+              <w:rStyle w:val="Hipervnculo"/>
+              <w:noProof/>
+            </w:rPr>
+            <w:fldChar w:fldCharType="begin"/>
+          </w:r>
+          <w:r>
+            <w:rPr>
+              <w:rStyle w:val="Hipervnculo"/>
+              <w:noProof/>
+            </w:rPr>
+            <w:instrText xml:space="preserve"> </w:instrText>
+          </w:r>
+          <w:r>
+            <w:rPr>
+              <w:noProof/>
+            </w:rPr>
+            <w:instrText>HYPERLINK \l "_Toc218461173"</w:instrText>
+          </w:r>
+          <w:r>
+            <w:rPr>
+              <w:rStyle w:val="Hipervnculo"/>
+              <w:noProof/>
+            </w:rPr>
+            <w:instrText xml:space="preserve"> </w:instrText>
+          </w:r>
+          <w:r>
+            <w:rPr>
+              <w:rStyle w:val="Hipervnculo"/>
+              <w:noProof/>
+            </w:rPr>
+          </w:r>
+          <w:r>
+            <w:rPr>
+              <w:rStyle w:val="Hipervnculo"/>
+              <w:noProof/>
+            </w:rPr>
+            <w:fldChar w:fldCharType="separate"/>
+          </w:r>
+          <w:r>
+            <w:rPr>
+              <w:rStyle w:val="Hipervnculo"/>
+              <w:noProof/>
+            </w:rPr>
+            <w:t>1. Chromosome and Algorithmic Adaptations</w:t>
+          </w:r>
+          <w:r>
+            <w:rPr>
+              <w:noProof/>
+              <w:webHidden/>
+            </w:rPr>
+            <w:tab/>
+          </w:r>
+          <w:r>
+            <w:rPr>
+              <w:noProof/>
+              <w:webHidden/>
+            </w:rPr>
+            <w:fldChar w:fldCharType="begin"/>
+          </w:r>
+          <w:r>
+            <w:rPr>
+              <w:noProof/>
+              <w:webHidden/>
+            </w:rPr>
+            <w:instrText xml:space="preserve"> PAGEREF _Toc218461173 \h </w:instrText>
+          </w:r>
+          <w:r>
+            <w:rPr>
+              <w:noProof/>
+              <w:webHidden/>
+            </w:rPr>
+          </w:r>
+          <w:r>
+            <w:rPr>
+              <w:noProof/>
+              <w:webHidden/>
+            </w:rPr>
+            <w:fldChar w:fldCharType="separate"/>
+          </w:r>
+          <w:r>
+            <w:rPr>
+              <w:noProof/>
+              <w:webHidden/>
+            </w:rPr>
+            <w:t>3</w:t>
+          </w:r>
+          <w:r>
+            <w:rPr>
+              <w:noProof/>
+              <w:webHidden/>
+            </w:rPr>
+            <w:fldChar w:fldCharType="end"/>
+          </w:r>
+          <w:r>
+            <w:rPr>
+              <w:rStyle w:val="Hipervnculo"/>
+              <w:noProof/>
+            </w:rPr>
+            <w:fldChar w:fldCharType="end"/>
+          </w:r>
+        </w:p>
+        <w:p>
+          <w:pPr>
+            <w:pStyle w:val="TDC2"/>
+            <w:tabs>
+              <w:tab w:val="right" w:leader="dot" w:pos="8828"/>
+            </w:tabs>
+            <w:rPr>
+              <w:rFonts w:eastAsiaTheme="minorEastAsia"/>
+              <w:noProof/>
+              <w:sz w:val="22"/>
+              <w:szCs w:val="22"/>
+              <w:lang w:val="es-ES" w:eastAsia="es-ES"/>
+            </w:rPr>
+          </w:pPr>
+          <w:hyperlink w:anchor="_Toc218461174" w:history="1">
             <w:r>
               <w:rPr>
                 <w:rStyle w:val="Hipervnculo"/>
                 <w:noProof/>
               </w:rPr>
-              <w:t>1. Chromosome and Algorithmic Adaptations</w:t>
+              <w:t>1.1 Chromosome</w:t>
             </w:r>
             <w:r>
               <w:rPr>
@@ -286,7 +394,7 @@
                 <w:noProof/>
                 <w:webHidden/>
               </w:rPr>
-              <w:instrText xml:space="preserve"> PAGEREF _Toc218448593 \h </w:instrText>
+              <w:instrText xml:space="preserve"> PAGEREF _Toc218461174 \h </w:instrText>
             </w:r>
             <w:r>
               <w:rPr>
@@ -331,13 +439,13 @@
               <w:lang w:val="es-ES" w:eastAsia="es-ES"/>
             </w:rPr>
           </w:pPr>
-          <w:hyperlink w:anchor="_Toc218448594" w:history="1">
+          <w:hyperlink w:anchor="_Toc218461175" w:history="1">
             <w:r>
               <w:rPr>
                 <w:rStyle w:val="Hipervnculo"/>
                 <w:noProof/>
               </w:rPr>
-              <w:t>1.1 Chromosome</w:t>
+              <w:t>1.2 Fitness Evaluation</w:t>
             </w:r>
             <w:r>
               <w:rPr>
@@ -358,7 +466,7 @@
                 <w:noProof/>
                 <w:webHidden/>
               </w:rPr>
-              <w:instrText xml:space="preserve"> PAGEREF _Toc218448594 \h </w:instrText>
+              <w:instrText xml:space="preserve"> PAGEREF _Toc218461175 \h </w:instrText>
             </w:r>
             <w:r>
               <w:rPr>
@@ -378,7 +486,7 @@
                 <w:noProof/>
                 <w:webHidden/>
               </w:rPr>
-              <w:t>3</w:t>
+              <w:t>4</w:t>
             </w:r>
             <w:r>
               <w:rPr>
@@ -403,13 +511,13 @@
               <w:lang w:val="es-ES" w:eastAsia="es-ES"/>
             </w:rPr>
           </w:pPr>
-          <w:hyperlink w:anchor="_Toc218448595" w:history="1">
+          <w:hyperlink w:anchor="_Toc218461176" w:history="1">
             <w:r>
               <w:rPr>
                 <w:rStyle w:val="Hipervnculo"/>
                 <w:noProof/>
               </w:rPr>
-              <w:t>1.2 Fitness Evaluation</w:t>
+              <w:t>1.3 Selection Operators</w:t>
             </w:r>
             <w:r>
               <w:rPr>
@@ -430,7 +538,7 @@
                 <w:noProof/>
                 <w:webHidden/>
               </w:rPr>
-              <w:instrText xml:space="preserve"> PAGEREF _Toc218448595 \h </w:instrText>
+              <w:instrText xml:space="preserve"> PAGEREF _Toc218461176 \h </w:instrText>
             </w:r>
             <w:r>
               <w:rPr>
@@ -451,6 +559,150 @@
                 <w:webHidden/>
               </w:rPr>
               <w:t>4</w:t>
+            </w:r>
+            <w:r>
+              <w:rPr>
+                <w:noProof/>
+                <w:webHidden/>
+              </w:rPr>
+              <w:fldChar w:fldCharType="end"/>
+            </w:r>
+          </w:hyperlink>
+        </w:p>
+        <w:p>
+          <w:pPr>
+            <w:pStyle w:val="TDC3"/>
+            <w:tabs>
+              <w:tab w:val="right" w:leader="dot" w:pos="8828"/>
+            </w:tabs>
+            <w:rPr>
+              <w:rFonts w:eastAsiaTheme="minorEastAsia"/>
+              <w:noProof/>
+              <w:sz w:val="22"/>
+              <w:szCs w:val="22"/>
+              <w:lang w:val="es-ES" w:eastAsia="es-ES"/>
+            </w:rPr>
+          </w:pPr>
+          <w:hyperlink w:anchor="_Toc218461177" w:history="1">
+            <w:r>
+              <w:rPr>
+                <w:rStyle w:val="Hipervnculo"/>
+                <w:noProof/>
+              </w:rPr>
+              <w:t>1.3.1 Tournament Selection</w:t>
+            </w:r>
+            <w:r>
+              <w:rPr>
+                <w:noProof/>
+                <w:webHidden/>
+              </w:rPr>
+              <w:tab/>
+            </w:r>
+            <w:r>
+              <w:rPr>
+                <w:noProof/>
+                <w:webHidden/>
+              </w:rPr>
+              <w:fldChar w:fldCharType="begin"/>
+            </w:r>
+            <w:r>
+              <w:rPr>
+                <w:noProof/>
+                <w:webHidden/>
+              </w:rPr>
+              <w:instrText xml:space="preserve"> PAGEREF _Toc218461177 \h </w:instrText>
+            </w:r>
+            <w:r>
+              <w:rPr>
+                <w:noProof/>
+                <w:webHidden/>
+              </w:rPr>
+            </w:r>
+            <w:r>
+              <w:rPr>
+                <w:noProof/>
+                <w:webHidden/>
+              </w:rPr>
+              <w:fldChar w:fldCharType="separate"/>
+            </w:r>
+            <w:r>
+              <w:rPr>
+                <w:noProof/>
+                <w:webHidden/>
+              </w:rPr>
+              <w:t>4</w:t>
+            </w:r>
+            <w:r>
+              <w:rPr>
+                <w:noProof/>
+                <w:webHidden/>
+              </w:rPr>
+              <w:fldChar w:fldCharType="end"/>
+            </w:r>
+          </w:hyperlink>
+        </w:p>
+        <w:p>
+          <w:pPr>
+            <w:pStyle w:val="TDC3"/>
+            <w:tabs>
+              <w:tab w:val="right" w:leader="dot" w:pos="8828"/>
+            </w:tabs>
+            <w:rPr>
+              <w:rFonts w:eastAsiaTheme="minorEastAsia"/>
+              <w:noProof/>
+              <w:sz w:val="22"/>
+              <w:szCs w:val="22"/>
+              <w:lang w:val="es-ES" w:eastAsia="es-ES"/>
+            </w:rPr>
+          </w:pPr>
+          <w:hyperlink w:anchor="_Toc218461178" w:history="1">
+            <w:r>
+              <w:rPr>
+                <w:rStyle w:val="Hipervnculo"/>
+                <w:noProof/>
+              </w:rPr>
+              <w:t>1.3.2 Roulette Wheel Selection</w:t>
+            </w:r>
+            <w:r>
+              <w:rPr>
+                <w:noProof/>
+                <w:webHidden/>
+              </w:rPr>
+              <w:tab/>
+            </w:r>
+            <w:r>
+              <w:rPr>
+                <w:noProof/>
+                <w:webHidden/>
+              </w:rPr>
+              <w:fldChar w:fldCharType="begin"/>
+            </w:r>
+            <w:r>
+              <w:rPr>
+                <w:noProof/>
+                <w:webHidden/>
+              </w:rPr>
+              <w:instrText xml:space="preserve"> PAGEREF _Toc218461178 \h </w:instrText>
+            </w:r>
+            <w:r>
+              <w:rPr>
+                <w:noProof/>
+                <w:webHidden/>
+              </w:rPr>
+            </w:r>
+            <w:r>
+              <w:rPr>
+                <w:noProof/>
+                <w:webHidden/>
+              </w:rPr>
+              <w:fldChar w:fldCharType="separate"/>
+            </w:r>
+            <w:r>
+              <w:rPr>
+                <w:noProof/>
+                <w:webHidden/>
+              </w:rPr>
+              <w:t>5</w:t>
             </w:r>
             <w:r>
               <w:rPr>
@@ -475,13 +727,13 @@
               <w:lang w:val="es-ES" w:eastAsia="es-ES"/>
             </w:rPr>
           </w:pPr>
-          <w:hyperlink w:anchor="_Toc218448596" w:history="1">
+          <w:hyperlink w:anchor="_Toc218461179" w:history="1">
             <w:r>
               <w:rPr>
                 <w:rStyle w:val="Hipervnculo"/>
                 <w:noProof/>
               </w:rPr>
-              <w:t>1.3 Selection Operators</w:t>
+              <w:t>1.4 Crossover Operators</w:t>
             </w:r>
             <w:r>
               <w:rPr>
@@ -502,7 +754,7 @@
                 <w:noProof/>
                 <w:webHidden/>
               </w:rPr>
-              <w:instrText xml:space="preserve"> PAGEREF _Toc218448596 \h </w:instrText>
+              <w:instrText xml:space="preserve"> PAGEREF _Toc218461179 \h </w:instrText>
             </w:r>
             <w:r>
               <w:rPr>
@@ -522,7 +774,7 @@
                 <w:noProof/>
                 <w:webHidden/>
               </w:rPr>
-              <w:t>4</w:t>
+              <w:t>5</w:t>
             </w:r>
             <w:r>
               <w:rPr>
@@ -547,13 +799,13 @@
               <w:lang w:val="es-ES" w:eastAsia="es-ES"/>
             </w:rPr>
           </w:pPr>
-          <w:hyperlink w:anchor="_Toc218448597" w:history="1">
+          <w:hyperlink w:anchor="_Toc218461180" w:history="1">
             <w:r>
               <w:rPr>
                 <w:rStyle w:val="Hipervnculo"/>
                 <w:noProof/>
               </w:rPr>
-              <w:t>1.3.1 Tournament Selection</w:t>
+              <w:t>1.4.1 Precedence Preserving Crossover (PPX)</w:t>
             </w:r>
             <w:r>
               <w:rPr>
@@ -574,7 +826,7 @@
                 <w:noProof/>
                 <w:webHidden/>
               </w:rPr>
-              <w:instrText xml:space="preserve"> PAGEREF _Toc218448597 \h </w:instrText>
+              <w:instrText xml:space="preserve"> PAGEREF _Toc218461180 \h </w:instrText>
             </w:r>
             <w:r>
               <w:rPr>
@@ -594,7 +846,7 @@
                 <w:noProof/>
                 <w:webHidden/>
               </w:rPr>
-              <w:t>4</w:t>
+              <w:t>5</w:t>
             </w:r>
             <w:r>
               <w:rPr>
@@ -619,13 +871,13 @@
               <w:lang w:val="es-ES" w:eastAsia="es-ES"/>
             </w:rPr>
           </w:pPr>
-          <w:hyperlink w:anchor="_Toc218448598" w:history="1">
+          <w:hyperlink w:anchor="_Toc218461181" w:history="1">
             <w:r>
               <w:rPr>
                 <w:rStyle w:val="Hipervnculo"/>
                 <w:noProof/>
               </w:rPr>
-              <w:t>1.3.2 Roulette Wheel Selection</w:t>
+              <w:t>1.4.2 Job-Based Crossover (JBX)</w:t>
             </w:r>
             <w:r>
               <w:rPr>
@@ -646,7 +898,7 @@
                 <w:noProof/>
                 <w:webHidden/>
               </w:rPr>
-              <w:instrText xml:space="preserve"> PAGEREF _Toc218448598 \h </w:instrText>
+              <w:instrText xml:space="preserve"> PAGEREF _Toc218461181 \h </w:instrText>
             </w:r>
             <w:r>
               <w:rPr>
@@ -666,7 +918,7 @@
                 <w:noProof/>
                 <w:webHidden/>
               </w:rPr>
-              <w:t>5</w:t>
+              <w:t>6</w:t>
             </w:r>
             <w:r>
               <w:rPr>
@@ -691,13 +943,13 @@
               <w:lang w:val="es-ES" w:eastAsia="es-ES"/>
             </w:rPr>
           </w:pPr>
-          <w:hyperlink w:anchor="_Toc218448599" w:history="1">
+          <w:hyperlink w:anchor="_Toc218461182" w:history="1">
             <w:r>
               <w:rPr>
                 <w:rStyle w:val="Hipervnculo"/>
                 <w:noProof/>
               </w:rPr>
-              <w:t>1.4 Crossover Operators</w:t>
+              <w:t>1.5 Mutation Operators</w:t>
             </w:r>
             <w:r>
               <w:rPr>
@@ -718,7 +970,7 @@
                 <w:noProof/>
                 <w:webHidden/>
               </w:rPr>
-              <w:instrText xml:space="preserve"> PAGEREF _Toc218448599 \h </w:instrText>
+              <w:instrText xml:space="preserve"> PAGEREF _Toc218461182 \h </w:instrText>
             </w:r>
             <w:r>
               <w:rPr>
@@ -738,7 +990,7 @@
                 <w:noProof/>
                 <w:webHidden/>
               </w:rPr>
-              <w:t>5</w:t>
+              <w:t>6</w:t>
             </w:r>
             <w:r>
               <w:rPr>
@@ -763,13 +1015,13 @@
               <w:lang w:val="es-ES" w:eastAsia="es-ES"/>
             </w:rPr>
           </w:pPr>
-          <w:hyperlink w:anchor="_Toc218448600" w:history="1">
+          <w:hyperlink w:anchor="_Toc218461183" w:history="1">
             <w:r>
               <w:rPr>
                 <w:rStyle w:val="Hipervnculo"/>
                 <w:noProof/>
               </w:rPr>
-              <w:t>1.4.1 Precedence Preserving Crossover (PPX)</w:t>
+              <w:t>1.5.1 Swap Mutation</w:t>
             </w:r>
             <w:r>
               <w:rPr>
@@ -790,7 +1042,7 @@
                 <w:noProof/>
                 <w:webHidden/>
               </w:rPr>
-              <w:instrText xml:space="preserve"> PAGEREF _Toc218448600 \h </w:instrText>
+              <w:instrText xml:space="preserve"> PAGEREF _Toc218461183 \h </w:instrText>
             </w:r>
             <w:r>
               <w:rPr>
@@ -810,7 +1062,7 @@
                 <w:noProof/>
                 <w:webHidden/>
               </w:rPr>
-              <w:t>5</w:t>
+              <w:t>6</w:t>
             </w:r>
             <w:r>
               <w:rPr>
@@ -835,13 +1087,13 @@
               <w:lang w:val="es-ES" w:eastAsia="es-ES"/>
             </w:rPr>
           </w:pPr>
-          <w:hyperlink w:anchor="_Toc218448601" w:history="1">
+          <w:hyperlink w:anchor="_Toc218461184" w:history="1">
             <w:r>
               <w:rPr>
                 <w:rStyle w:val="Hipervnculo"/>
                 <w:noProof/>
               </w:rPr>
-              <w:t>1.4.2 Job-Based Crossover (JBX)</w:t>
+              <w:t>1.5.2 Insertion Mutation</w:t>
             </w:r>
             <w:r>
               <w:rPr>
@@ -862,7 +1114,7 @@
                 <w:noProof/>
                 <w:webHidden/>
               </w:rPr>
-              <w:instrText xml:space="preserve"> PAGEREF _Toc218448601 \h </w:instrText>
+              <w:instrText xml:space="preserve"> PAGEREF _Toc218461184 \h </w:instrText>
             </w:r>
             <w:r>
               <w:rPr>
@@ -882,7 +1134,7 @@
                 <w:noProof/>
                 <w:webHidden/>
               </w:rPr>
-              <w:t>6</w:t>
+              <w:t>7</w:t>
             </w:r>
             <w:r>
               <w:rPr>
@@ -907,13 +1159,13 @@
               <w:lang w:val="es-ES" w:eastAsia="es-ES"/>
             </w:rPr>
           </w:pPr>
-          <w:hyperlink w:anchor="_Toc218448602" w:history="1">
+          <w:hyperlink w:anchor="_Toc218461185" w:history="1">
             <w:r>
               <w:rPr>
                 <w:rStyle w:val="Hipervnculo"/>
                 <w:noProof/>
               </w:rPr>
-              <w:t>1.5 Mutation Operators</w:t>
+              <w:t>1.6 Elitism</w:t>
             </w:r>
             <w:r>
               <w:rPr>
@@ -934,151 +1186,7 @@
                 <w:noProof/>
                 <w:webHidden/>
               </w:rPr>
-              <w:instrText xml:space="preserve"> PAGEREF _Toc218448602 \h </w:instrText>
-            </w:r>
-            <w:r>
-              <w:rPr>
-                <w:noProof/>
-                <w:webHidden/>
-              </w:rPr>
-            </w:r>
-            <w:r>
-              <w:rPr>
-                <w:noProof/>
-                <w:webHidden/>
-              </w:rPr>
-              <w:fldChar w:fldCharType="separate"/>
-            </w:r>
-            <w:r>
-              <w:rPr>
-                <w:noProof/>
-                <w:webHidden/>
-              </w:rPr>
-              <w:t>6</w:t>
-            </w:r>
-            <w:r>
-              <w:rPr>
-                <w:noProof/>
-                <w:webHidden/>
-              </w:rPr>
-              <w:fldChar w:fldCharType="end"/>
-            </w:r>
-          </w:hyperlink>
-        </w:p>
-        <w:p>
-          <w:pPr>
-            <w:pStyle w:val="TDC3"/>
-            <w:tabs>
-              <w:tab w:val="right" w:leader="dot" w:pos="8828"/>
-            </w:tabs>
-            <w:rPr>
-              <w:rFonts w:eastAsiaTheme="minorEastAsia"/>
-              <w:noProof/>
-              <w:sz w:val="22"/>
-              <w:szCs w:val="22"/>
-              <w:lang w:val="es-ES" w:eastAsia="es-ES"/>
-            </w:rPr>
-          </w:pPr>
-          <w:hyperlink w:anchor="_Toc218448603" w:history="1">
-            <w:r>
-              <w:rPr>
-                <w:rStyle w:val="Hipervnculo"/>
-                <w:noProof/>
-              </w:rPr>
-              <w:t>1.5.1 Swap Mutation</w:t>
-            </w:r>
-            <w:r>
-              <w:rPr>
-                <w:noProof/>
-                <w:webHidden/>
-              </w:rPr>
-              <w:tab/>
-            </w:r>
-            <w:r>
-              <w:rPr>
-                <w:noProof/>
-                <w:webHidden/>
-              </w:rPr>
-              <w:fldChar w:fldCharType="begin"/>
-            </w:r>
-            <w:r>
-              <w:rPr>
-                <w:noProof/>
-                <w:webHidden/>
-              </w:rPr>
-              <w:instrText xml:space="preserve"> PAGEREF _Toc218448603 \h </w:instrText>
-            </w:r>
-            <w:r>
-              <w:rPr>
-                <w:noProof/>
-                <w:webHidden/>
-              </w:rPr>
-            </w:r>
-            <w:r>
-              <w:rPr>
-                <w:noProof/>
-                <w:webHidden/>
-              </w:rPr>
-              <w:fldChar w:fldCharType="separate"/>
-            </w:r>
-            <w:r>
-              <w:rPr>
-                <w:noProof/>
-                <w:webHidden/>
-              </w:rPr>
-              <w:t>6</w:t>
-            </w:r>
-            <w:r>
-              <w:rPr>
-                <w:noProof/>
-                <w:webHidden/>
-              </w:rPr>
-              <w:fldChar w:fldCharType="end"/>
-            </w:r>
-          </w:hyperlink>
-        </w:p>
-        <w:p>
-          <w:pPr>
-            <w:pStyle w:val="TDC3"/>
-            <w:tabs>
-              <w:tab w:val="right" w:leader="dot" w:pos="8828"/>
-            </w:tabs>
-            <w:rPr>
-              <w:rFonts w:eastAsiaTheme="minorEastAsia"/>
-              <w:noProof/>
-              <w:sz w:val="22"/>
-              <w:szCs w:val="22"/>
-              <w:lang w:val="es-ES" w:eastAsia="es-ES"/>
-            </w:rPr>
-          </w:pPr>
-          <w:hyperlink w:anchor="_Toc218448604" w:history="1">
-            <w:r>
-              <w:rPr>
-                <w:rStyle w:val="Hipervnculo"/>
-                <w:noProof/>
-              </w:rPr>
-              <w:t>1.5.2 Insertion Mutation</w:t>
-            </w:r>
-            <w:r>
-              <w:rPr>
-                <w:noProof/>
-                <w:webHidden/>
-              </w:rPr>
-              <w:tab/>
-            </w:r>
-            <w:r>
-              <w:rPr>
-                <w:noProof/>
-                <w:webHidden/>
-              </w:rPr>
-              <w:fldChar w:fldCharType="begin"/>
-            </w:r>
-            <w:r>
-              <w:rPr>
-                <w:noProof/>
-                <w:webHidden/>
-              </w:rPr>
-              <w:instrText xml:space="preserve"> PAGEREF _Toc218448604 \h </w:instrText>
+              <w:instrText xml:space="preserve"> PAGEREF _Toc218461185 \h </w:instrText>
             </w:r>
             <w:r>
               <w:rPr>
@@ -1123,13 +1231,13 @@
               <w:lang w:val="es-ES" w:eastAsia="es-ES"/>
             </w:rPr>
           </w:pPr>
-          <w:hyperlink w:anchor="_Toc218448605" w:history="1">
+          <w:hyperlink w:anchor="_Toc218461186" w:history="1">
             <w:r>
               <w:rPr>
                 <w:rStyle w:val="Hipervnculo"/>
                 <w:noProof/>
               </w:rPr>
-              <w:t>1.6 Elitism</w:t>
+              <w:t>1.7 Convergence and Stationary State Detection</w:t>
             </w:r>
             <w:r>
               <w:rPr>
@@ -1150,7 +1258,7 @@
                 <w:noProof/>
                 <w:webHidden/>
               </w:rPr>
-              <w:instrText xml:space="preserve"> PAGEREF _Toc218448605 \h </w:instrText>
+              <w:instrText xml:space="preserve"> PAGEREF _Toc218461186 \h </w:instrText>
             </w:r>
             <w:r>
               <w:rPr>
@@ -1171,6 +1279,86 @@
                 <w:webHidden/>
               </w:rPr>
               <w:t>7</w:t>
+            </w:r>
+            <w:r>
+              <w:rPr>
+                <w:noProof/>
+                <w:webHidden/>
+              </w:rPr>
+              <w:fldChar w:fldCharType="end"/>
+            </w:r>
+          </w:hyperlink>
+        </w:p>
+        <w:p>
+          <w:pPr>
+            <w:pStyle w:val="TDC1"/>
+            <w:tabs>
+              <w:tab w:val="right" w:leader="dot" w:pos="8828"/>
+            </w:tabs>
+            <w:rPr>
+              <w:rFonts w:eastAsiaTheme="minorEastAsia"/>
+              <w:noProof/>
+              <w:sz w:val="22"/>
+              <w:szCs w:val="22"/>
+              <w:lang w:val="es-ES" w:eastAsia="es-ES"/>
+            </w:rPr>
+          </w:pPr>
+          <w:hyperlink w:anchor="_Toc218461187" w:history="1">
+            <w:r>
+              <w:rPr>
+                <w:rStyle w:val="Hipervnculo"/>
+                <w:bCs/>
+                <w:noProof/>
+              </w:rPr>
+              <w:t xml:space="preserve">2. </w:t>
+            </w:r>
+            <w:r>
+              <w:rPr>
+                <w:rStyle w:val="Hipervnculo"/>
+                <w:noProof/>
+              </w:rPr>
+              <w:t>Experimental results</w:t>
+            </w:r>
+            <w:r>
+              <w:rPr>
+                <w:noProof/>
+                <w:webHidden/>
+              </w:rPr>
+              <w:tab/>
+            </w:r>
+            <w:r>
+              <w:rPr>
+                <w:noProof/>
+                <w:webHidden/>
+              </w:rPr>
+              <w:fldChar w:fldCharType="begin"/>
+            </w:r>
+            <w:r>
+              <w:rPr>
+                <w:noProof/>
+                <w:webHidden/>
+              </w:rPr>
+              <w:instrText xml:space="preserve"> PAGEREF _Toc218461187 \h </w:instrText>
+            </w:r>
+            <w:r>
+              <w:rPr>
+                <w:noProof/>
+                <w:webHidden/>
+              </w:rPr>
+            </w:r>
+            <w:r>
+              <w:rPr>
+                <w:noProof/>
+                <w:webHidden/>
+              </w:rPr>
+              <w:fldChar w:fldCharType="separate"/>
+            </w:r>
+            <w:r>
+              <w:rPr>
+                <w:noProof/>
+                <w:webHidden/>
+              </w:rPr>
+              <w:t>8</w:t>
             </w:r>
             <w:r>
               <w:rPr>
@@ -1195,13 +1383,13 @@
               <w:lang w:val="es-ES" w:eastAsia="es-ES"/>
             </w:rPr>
           </w:pPr>
-          <w:hyperlink w:anchor="_Toc218448606" w:history="1">
+          <w:hyperlink w:anchor="_Toc218461188" w:history="1">
             <w:r>
               <w:rPr>
                 <w:rStyle w:val="Hipervnculo"/>
                 <w:noProof/>
               </w:rPr>
-              <w:t>1.7 Convergence and Stationary State Detection</w:t>
+              <w:t>2.1 Small Instance (3–5 Machines)</w:t>
             </w:r>
             <w:r>
               <w:rPr>
@@ -1222,7 +1410,7 @@
                 <w:noProof/>
                 <w:webHidden/>
               </w:rPr>
-              <w:instrText xml:space="preserve"> PAGEREF _Toc218448606 \h </w:instrText>
+              <w:instrText xml:space="preserve"> PAGEREF _Toc218461188 \h </w:instrText>
             </w:r>
             <w:r>
               <w:rPr>
@@ -1242,7 +1430,223 @@
                 <w:noProof/>
                 <w:webHidden/>
               </w:rPr>
-              <w:t>7</w:t>
+              <w:t>8</w:t>
+            </w:r>
+            <w:r>
+              <w:rPr>
+                <w:noProof/>
+                <w:webHidden/>
+              </w:rPr>
+              <w:fldChar w:fldCharType="end"/>
+            </w:r>
+          </w:hyperlink>
+        </w:p>
+        <w:p>
+          <w:pPr>
+            <w:pStyle w:val="TDC2"/>
+            <w:tabs>
+              <w:tab w:val="right" w:leader="dot" w:pos="8828"/>
+            </w:tabs>
+            <w:rPr>
+              <w:rFonts w:eastAsiaTheme="minorEastAsia"/>
+              <w:noProof/>
+              <w:sz w:val="22"/>
+              <w:szCs w:val="22"/>
+              <w:lang w:val="es-ES" w:eastAsia="es-ES"/>
+            </w:rPr>
+          </w:pPr>
+          <w:hyperlink w:anchor="_Toc218461189" w:history="1">
+            <w:r>
+              <w:rPr>
+                <w:rStyle w:val="Hipervnculo"/>
+                <w:noProof/>
+              </w:rPr>
+              <w:t>2.2 Medium instance (around 10 machines)</w:t>
+            </w:r>
+            <w:r>
+              <w:rPr>
+                <w:noProof/>
+                <w:webHidden/>
+              </w:rPr>
+              <w:tab/>
+            </w:r>
+            <w:r>
+              <w:rPr>
+                <w:noProof/>
+                <w:webHidden/>
+              </w:rPr>
+              <w:fldChar w:fldCharType="begin"/>
+            </w:r>
+            <w:r>
+              <w:rPr>
+                <w:noProof/>
+                <w:webHidden/>
+              </w:rPr>
+              <w:instrText xml:space="preserve"> PAGEREF _Toc218461189 \h </w:instrText>
+            </w:r>
+            <w:r>
+              <w:rPr>
+                <w:noProof/>
+                <w:webHidden/>
+              </w:rPr>
+            </w:r>
+            <w:r>
+              <w:rPr>
+                <w:noProof/>
+                <w:webHidden/>
+              </w:rPr>
+              <w:fldChar w:fldCharType="separate"/>
+            </w:r>
+            <w:r>
+              <w:rPr>
+                <w:noProof/>
+                <w:webHidden/>
+              </w:rPr>
+              <w:t>10</w:t>
+            </w:r>
+            <w:r>
+              <w:rPr>
+                <w:noProof/>
+                <w:webHidden/>
+              </w:rPr>
+              <w:fldChar w:fldCharType="end"/>
+            </w:r>
+          </w:hyperlink>
+        </w:p>
+        <w:p>
+          <w:pPr>
+            <w:pStyle w:val="TDC2"/>
+            <w:tabs>
+              <w:tab w:val="right" w:leader="dot" w:pos="8828"/>
+            </w:tabs>
+            <w:rPr>
+              <w:rFonts w:eastAsiaTheme="minorEastAsia"/>
+              <w:noProof/>
+              <w:sz w:val="22"/>
+              <w:szCs w:val="22"/>
+              <w:lang w:val="es-ES" w:eastAsia="es-ES"/>
+            </w:rPr>
+          </w:pPr>
+          <w:hyperlink w:anchor="_Toc218461190" w:history="1">
+            <w:r>
+              <w:rPr>
+                <w:rStyle w:val="Hipervnculo"/>
+                <w:noProof/>
+              </w:rPr>
+              <w:t>2.3 Large instance (15 or more machines)</w:t>
+            </w:r>
+            <w:r>
+              <w:rPr>
+                <w:noProof/>
+                <w:webHidden/>
+              </w:rPr>
+              <w:tab/>
+            </w:r>
+            <w:r>
+              <w:rPr>
+                <w:noProof/>
+                <w:webHidden/>
+              </w:rPr>
+              <w:fldChar w:fldCharType="begin"/>
+            </w:r>
+            <w:r>
+              <w:rPr>
+                <w:noProof/>
+                <w:webHidden/>
+              </w:rPr>
+              <w:instrText xml:space="preserve"> PAGEREF _Toc218461190 \h </w:instrText>
+            </w:r>
+            <w:r>
+              <w:rPr>
+                <w:noProof/>
+                <w:webHidden/>
+              </w:rPr>
+            </w:r>
+            <w:r>
+              <w:rPr>
+                <w:noProof/>
+                <w:webHidden/>
+              </w:rPr>
+              <w:fldChar w:fldCharType="separate"/>
+            </w:r>
+            <w:r>
+              <w:rPr>
+                <w:noProof/>
+                <w:webHidden/>
+              </w:rPr>
+              <w:t>13</w:t>
+            </w:r>
+            <w:r>
+              <w:rPr>
+                <w:noProof/>
+                <w:webHidden/>
+              </w:rPr>
+              <w:fldChar w:fldCharType="end"/>
+            </w:r>
+          </w:hyperlink>
+        </w:p>
+        <w:p>
+          <w:pPr>
+            <w:pStyle w:val="TDC2"/>
+            <w:tabs>
+              <w:tab w:val="right" w:leader="dot" w:pos="8828"/>
+            </w:tabs>
+            <w:rPr>
+              <w:rFonts w:eastAsiaTheme="minorEastAsia"/>
+              <w:noProof/>
+              <w:sz w:val="22"/>
+              <w:szCs w:val="22"/>
+              <w:lang w:val="es-ES" w:eastAsia="es-ES"/>
+            </w:rPr>
+          </w:pPr>
+          <w:hyperlink w:anchor="_Toc218461191" w:history="1">
+            <w:r>
+              <w:rPr>
+                <w:rStyle w:val="Hipervnculo"/>
+                <w:noProof/>
+              </w:rPr>
+              <w:t>2.4 Conclusions</w:t>
+            </w:r>
+            <w:r>
+              <w:rPr>
+                <w:noProof/>
+                <w:webHidden/>
+              </w:rPr>
+              <w:tab/>
+            </w:r>
+            <w:r>
+              <w:rPr>
+                <w:noProof/>
+                <w:webHidden/>
+              </w:rPr>
+              <w:fldChar w:fldCharType="begin"/>
+            </w:r>
+            <w:r>
+              <w:rPr>
+                <w:noProof/>
+                <w:webHidden/>
+              </w:rPr>
+              <w:instrText xml:space="preserve"> PAGEREF _Toc218461191 \h </w:instrText>
+            </w:r>
+            <w:r>
+              <w:rPr>
+                <w:noProof/>
+                <w:webHidden/>
+              </w:rPr>
+            </w:r>
+            <w:r>
+              <w:rPr>
+                <w:noProof/>
+                <w:webHidden/>
+              </w:rPr>
+              <w:fldChar w:fldCharType="separate"/>
+            </w:r>
+            <w:r>
+              <w:rPr>
+                <w:noProof/>
+                <w:webHidden/>
+              </w:rPr>
+              <w:t>15</w:t>
             </w:r>
             <w:r>
               <w:rPr>
@@ -1267,21 +1671,13 @@
               <w:lang w:val="es-ES" w:eastAsia="es-ES"/>
             </w:rPr>
           </w:pPr>
-          <w:hyperlink w:anchor="_Toc218448607" w:history="1">
+          <w:hyperlink w:anchor="_Toc218461192" w:history="1">
             <w:r>
               <w:rPr>
                 <w:rStyle w:val="Hipervnculo"/>
-                <w:bCs/>
-                <w:noProof/>
-              </w:rPr>
-              <w:t xml:space="preserve">2. </w:t>
-            </w:r>
-            <w:r>
-              <w:rPr>
-                <w:rStyle w:val="Hipervnculo"/>
-                <w:noProof/>
-              </w:rPr>
-              <w:t>Experimental results</w:t>
+                <w:noProof/>
+              </w:rPr>
+              <w:t>3. Second optimization method (optional)</w:t>
             </w:r>
             <w:r>
               <w:rPr>
@@ -1302,7 +1698,7 @@
                 <w:noProof/>
                 <w:webHidden/>
               </w:rPr>
-              <w:instrText xml:space="preserve"> PAGEREF _Toc218448607 \h </w:instrText>
+              <w:instrText xml:space="preserve"> PAGEREF _Toc218461192 \h </w:instrText>
             </w:r>
             <w:r>
               <w:rPr>
@@ -1322,7 +1718,7 @@
                 <w:noProof/>
                 <w:webHidden/>
               </w:rPr>
-              <w:t>8</w:t>
+              <w:t>16</w:t>
             </w:r>
             <w:r>
               <w:rPr>
@@ -1347,13 +1743,13 @@
               <w:lang w:val="es-ES" w:eastAsia="es-ES"/>
             </w:rPr>
           </w:pPr>
-          <w:hyperlink w:anchor="_Toc218448608" w:history="1">
+          <w:hyperlink w:anchor="_Toc218461193" w:history="1">
             <w:r>
               <w:rPr>
                 <w:rStyle w:val="Hipervnculo"/>
                 <w:noProof/>
               </w:rPr>
-              <w:t>2.1 Small Instance (3–5 Machines)</w:t>
+              <w:t>3.1 SA components</w:t>
             </w:r>
             <w:r>
               <w:rPr>
@@ -1374,7 +1770,7 @@
                 <w:noProof/>
                 <w:webHidden/>
               </w:rPr>
-              <w:instrText xml:space="preserve"> PAGEREF _Toc218448608 \h </w:instrText>
+              <w:instrText xml:space="preserve"> PAGEREF _Toc218461193 \h </w:instrText>
             </w:r>
             <w:r>
               <w:rPr>
@@ -1394,7 +1790,7 @@
                 <w:noProof/>
                 <w:webHidden/>
               </w:rPr>
-              <w:t>8</w:t>
+              <w:t>16</w:t>
             </w:r>
             <w:r>
               <w:rPr>
@@ -1419,13 +1815,13 @@
               <w:lang w:val="es-ES" w:eastAsia="es-ES"/>
             </w:rPr>
           </w:pPr>
-          <w:hyperlink w:anchor="_Toc218448609" w:history="1">
+          <w:hyperlink w:anchor="_Toc218461194" w:history="1">
             <w:r>
               <w:rPr>
                 <w:rStyle w:val="Hipervnculo"/>
                 <w:noProof/>
               </w:rPr>
-              <w:t>2.2 Medium instance (around 10 machines)</w:t>
+              <w:t>3.2 Simulated Annealing</w:t>
             </w:r>
             <w:r>
               <w:rPr>
@@ -1446,7 +1842,7 @@
                 <w:noProof/>
                 <w:webHidden/>
               </w:rPr>
-              <w:instrText xml:space="preserve"> PAGEREF _Toc218448609 \h </w:instrText>
+              <w:instrText xml:space="preserve"> PAGEREF _Toc218461194 \h </w:instrText>
             </w:r>
             <w:r>
               <w:rPr>
@@ -1466,7 +1862,7 @@
                 <w:noProof/>
                 <w:webHidden/>
               </w:rPr>
-              <w:t>10</w:t>
+              <w:t>16</w:t>
             </w:r>
             <w:r>
               <w:rPr>
@@ -1491,13 +1887,13 @@
               <w:lang w:val="es-ES" w:eastAsia="es-ES"/>
             </w:rPr>
           </w:pPr>
-          <w:hyperlink w:anchor="_Toc218448610" w:history="1">
+          <w:hyperlink w:anchor="_Toc218461195" w:history="1">
             <w:r>
               <w:rPr>
                 <w:rStyle w:val="Hipervnculo"/>
                 <w:noProof/>
               </w:rPr>
-              <w:t>2.3 Large instance (15 or more machines)</w:t>
+              <w:t>3.3 Parameters</w:t>
             </w:r>
             <w:r>
               <w:rPr>
@@ -1518,7 +1914,7 @@
                 <w:noProof/>
                 <w:webHidden/>
               </w:rPr>
-              <w:instrText xml:space="preserve"> PAGEREF _Toc218448610 \h </w:instrText>
+              <w:instrText xml:space="preserve"> PAGEREF _Toc218461195 \h </w:instrText>
             </w:r>
             <w:r>
               <w:rPr>
@@ -1538,7 +1934,7 @@
                 <w:noProof/>
                 <w:webHidden/>
               </w:rPr>
-              <w:t>13</w:t>
+              <w:t>16</w:t>
             </w:r>
             <w:r>
               <w:rPr>
@@ -1563,13 +1959,13 @@
               <w:lang w:val="es-ES" w:eastAsia="es-ES"/>
             </w:rPr>
           </w:pPr>
-          <w:hyperlink w:anchor="_Toc218448611" w:history="1">
+          <w:hyperlink w:anchor="_Toc218461196" w:history="1">
             <w:r>
               <w:rPr>
                 <w:rStyle w:val="Hipervnculo"/>
                 <w:noProof/>
               </w:rPr>
-              <w:t>2.4 Conclusions</w:t>
+              <w:t>3.4 Comparison with the Genetic Algorithm</w:t>
             </w:r>
             <w:r>
               <w:rPr>
@@ -1590,7 +1986,7 @@
                 <w:noProof/>
                 <w:webHidden/>
               </w:rPr>
-              <w:instrText xml:space="preserve"> PAGEREF _Toc218448611 \h </w:instrText>
+              <w:instrText xml:space="preserve"> PAGEREF _Toc218461196 \h </w:instrText>
             </w:r>
             <w:r>
               <w:rPr>
@@ -1610,7 +2006,7 @@
                 <w:noProof/>
                 <w:webHidden/>
               </w:rPr>
-              <w:t>15</w:t>
+              <w:t>17</w:t>
             </w:r>
             <w:r>
               <w:rPr>
@@ -1641,7 +2037,7 @@
       <w:pPr>
         <w:pStyle w:val="Ttulo1"/>
       </w:pPr>
-      <w:bookmarkStart w:id="4" w:name="_Toc218448593"/>
+      <w:bookmarkStart w:id="4" w:name="_Toc218461173"/>
       <w:r>
         <w:rPr>
           <w:rStyle w:val="Textoennegrita"/>
@@ -1670,7 +2066,7 @@
       <w:pPr>
         <w:pStyle w:val="Ttulo2"/>
       </w:pPr>
-      <w:bookmarkStart w:id="5" w:name="_Toc218448594"/>
+      <w:bookmarkStart w:id="5" w:name="_Toc218461174"/>
       <w:r>
         <w:rPr>
           <w:rStyle w:val="Textoennegrita"/>
@@ -1815,7 +2211,7 @@
       <w:pPr>
         <w:pStyle w:val="Ttulo2"/>
       </w:pPr>
-      <w:bookmarkStart w:id="6" w:name="_Toc218448595"/>
+      <w:bookmarkStart w:id="6" w:name="_Toc218461175"/>
       <w:r>
         <w:rPr>
           <w:rStyle w:val="Textoennegrita"/>
@@ -1935,7 +2331,7 @@
       <w:pPr>
         <w:pStyle w:val="Ttulo2"/>
       </w:pPr>
-      <w:bookmarkStart w:id="7" w:name="_Toc218448596"/>
+      <w:bookmarkStart w:id="7" w:name="_Toc218461176"/>
       <w:r>
         <w:rPr>
           <w:rStyle w:val="Textoennegrita"/>
@@ -1966,7 +2362,7 @@
       <w:pPr>
         <w:pStyle w:val="Ttulo3"/>
       </w:pPr>
-      <w:bookmarkStart w:id="8" w:name="_Toc218448597"/>
+      <w:bookmarkStart w:id="8" w:name="_Toc218461177"/>
       <w:r>
         <w:rPr>
           <w:rStyle w:val="Textoennegrita"/>
@@ -2117,7 +2513,7 @@
       <w:pPr>
         <w:pStyle w:val="Ttulo3"/>
       </w:pPr>
-      <w:bookmarkStart w:id="9" w:name="_Toc218448598"/>
+      <w:bookmarkStart w:id="9" w:name="_Toc218461178"/>
       <w:r>
         <w:rPr>
           <w:rStyle w:val="Textoennegrita"/>
@@ -2233,7 +2629,7 @@
       <w:pPr>
         <w:pStyle w:val="Ttulo2"/>
       </w:pPr>
-      <w:bookmarkStart w:id="10" w:name="_Toc218448599"/>
+      <w:bookmarkStart w:id="10" w:name="_Toc218461179"/>
       <w:r>
         <w:rPr>
           <w:rStyle w:val="Textoennegrita"/>
@@ -2282,7 +2678,7 @@
       <w:pPr>
         <w:pStyle w:val="Ttulo3"/>
       </w:pPr>
-      <w:bookmarkStart w:id="11" w:name="_Toc218448600"/>
+      <w:bookmarkStart w:id="11" w:name="_Toc218461180"/>
       <w:r>
         <w:rPr>
           <w:rStyle w:val="Textoennegrita"/>
@@ -2398,7 +2794,7 @@
       <w:pPr>
         <w:pStyle w:val="Ttulo3"/>
       </w:pPr>
-      <w:bookmarkStart w:id="12" w:name="_Toc218448601"/>
+      <w:bookmarkStart w:id="12" w:name="_Toc218461181"/>
       <w:r>
         <w:rPr>
           <w:rStyle w:val="Textoennegrita"/>
@@ -2470,7 +2866,7 @@
       <w:pPr>
         <w:pStyle w:val="Ttulo2"/>
       </w:pPr>
-      <w:bookmarkStart w:id="13" w:name="_Toc218448602"/>
+      <w:bookmarkStart w:id="13" w:name="_Toc218461182"/>
       <w:r>
         <w:rPr>
           <w:rStyle w:val="Textoennegrita"/>
@@ -2501,7 +2897,7 @@
       <w:pPr>
         <w:pStyle w:val="Ttulo3"/>
       </w:pPr>
-      <w:bookmarkStart w:id="14" w:name="_Toc218448603"/>
+      <w:bookmarkStart w:id="14" w:name="_Toc218461183"/>
       <w:r>
         <w:rPr>
           <w:rStyle w:val="Textoennegrita"/>
@@ -2573,7 +2969,7 @@
       <w:pPr>
         <w:pStyle w:val="Ttulo3"/>
       </w:pPr>
-      <w:bookmarkStart w:id="15" w:name="_Toc218448604"/>
+      <w:bookmarkStart w:id="15" w:name="_Toc218461184"/>
       <w:r>
         <w:rPr>
           <w:rStyle w:val="Textoennegrita"/>
@@ -2645,7 +3041,7 @@
       <w:pPr>
         <w:pStyle w:val="Ttulo2"/>
       </w:pPr>
-      <w:bookmarkStart w:id="16" w:name="_Toc218448605"/>
+      <w:bookmarkStart w:id="16" w:name="_Toc218461185"/>
       <w:r>
         <w:rPr>
           <w:rStyle w:val="Textoennegrita"/>
@@ -2725,7 +3121,7 @@
       <w:pPr>
         <w:pStyle w:val="Ttulo2"/>
       </w:pPr>
-      <w:bookmarkStart w:id="17" w:name="_Toc218448606"/>
+      <w:bookmarkStart w:id="17" w:name="_Toc218461186"/>
       <w:r>
         <w:rPr>
           <w:rStyle w:val="Textoennegrita"/>
@@ -2826,10 +3222,10 @@
           <w:b w:val="0"/>
         </w:rPr>
       </w:pPr>
-      <w:bookmarkStart w:id="18" w:name="_Toc218448607"/>
-      <w:bookmarkStart w:id="19" w:name="experimental-results"/>
-      <w:bookmarkEnd w:id="3"/>
+      <w:bookmarkStart w:id="18" w:name="experimental-results"/>
+      <w:bookmarkStart w:id="19" w:name="_Toc218461187"/>
       <w:bookmarkEnd w:id="2"/>
+      <w:bookmarkEnd w:id="1"/>
       <w:r>
         <w:rPr>
           <w:rStyle w:val="Textoennegrita"/>
@@ -2861,7 +3257,7 @@
         </w:rPr>
         <w:t>esults</w:t>
       </w:r>
-      <w:bookmarkEnd w:id="18"/>
+      <w:bookmarkEnd w:id="19"/>
       <w:r>
         <w:rPr>
           <w:rStyle w:val="Textoennegrita"/>
@@ -2887,12 +3283,12 @@
       <w:pPr>
         <w:pStyle w:val="Ttulo2"/>
       </w:pPr>
-      <w:bookmarkStart w:id="20" w:name="_Toc218448608"/>
-      <w:bookmarkStart w:id="21" w:name="dataset-1-small-instance-35-machines"/>
+      <w:bookmarkStart w:id="20" w:name="dataset-1-small-instance-35-machines"/>
+      <w:bookmarkStart w:id="21" w:name="_Toc218461188"/>
       <w:r>
         <w:t>2.1 Small Instance (3–5 Machines)</w:t>
       </w:r>
-      <w:bookmarkEnd w:id="20"/>
+      <w:bookmarkEnd w:id="21"/>
     </w:p>
     <w:p>
       <w:pPr>
@@ -4638,13 +5034,13 @@
     </w:p>
     <w:p>
       <w:bookmarkStart w:id="22" w:name="dataset-2-medium-instance-10-machines"/>
-      <w:bookmarkEnd w:id="21"/>
+      <w:bookmarkEnd w:id="20"/>
     </w:p>
     <w:p>
       <w:pPr>
         <w:pStyle w:val="Ttulo2"/>
       </w:pPr>
-      <w:bookmarkStart w:id="23" w:name="_Toc218448609"/>
+      <w:bookmarkStart w:id="23" w:name="_Toc218461189"/>
       <w:r>
         <w:t>2.2 Medium instance (around 10 machines)</w:t>
       </w:r>
@@ -6333,12 +6729,12 @@
       <w:pPr>
         <w:pStyle w:val="Ttulo2"/>
       </w:pPr>
-      <w:bookmarkStart w:id="25" w:name="_Toc218448610"/>
+      <w:bookmarkStart w:id="25" w:name="_Toc218461190"/>
       <w:r>
         <w:t xml:space="preserve">2.3 </w:t>
       </w:r>
       <w:bookmarkEnd w:id="0"/>
-      <w:bookmarkEnd w:id="19"/>
+      <w:bookmarkEnd w:id="18"/>
       <w:bookmarkEnd w:id="24"/>
       <w:r>
         <w:rPr>
@@ -7946,7 +8342,7 @@
       <w:pPr>
         <w:pStyle w:val="Ttulo2"/>
       </w:pPr>
-      <w:bookmarkStart w:id="26" w:name="_Toc218448611"/>
+      <w:bookmarkStart w:id="26" w:name="_Toc218461191"/>
       <w:r>
         <w:rPr>
           <w:rStyle w:val="Textoennegrita"/>
@@ -8125,6 +8521,542 @@
         </w:rPr>
         <w:t>, while the best selection method depends on the scale of the problem: Tournament is more effective in small and medium instances, whereas Roulette becomes advantageous in large ones. These results reinforce the importance of adapting the GA’s components to the characteristics of the problem and the structure of the chromosome.</w:t>
       </w:r>
+    </w:p>
+    <w:p>
+      <w:pPr>
+        <w:rPr>
+          <w:rFonts w:ascii="Times New Roman" w:eastAsia="Times New Roman" w:hAnsi="Times New Roman" w:cs="Times New Roman"/>
+          <w:lang w:val="es-ES" w:eastAsia="es-ES"/>
+        </w:rPr>
+      </w:pPr>
+      <w:r>
+        <w:rPr>
+          <w:rFonts w:ascii="Times New Roman" w:eastAsia="Times New Roman" w:hAnsi="Times New Roman" w:cs="Times New Roman"/>
+          <w:lang w:val="es-ES" w:eastAsia="es-ES"/>
+        </w:rPr>
+        <w:br w:type="page"/>
+      </w:r>
+    </w:p>
+    <w:p>
+      <w:pPr>
+        <w:pStyle w:val="Ttulo1"/>
+      </w:pPr>
+      <w:bookmarkStart w:id="27" w:name="_Toc218461192"/>
+      <w:r>
+        <w:rPr>
+          <w:rStyle w:val="Textoennegrita"/>
+          <w:b w:val="0"/>
+          <w:bCs w:val="0"/>
+        </w:rPr>
+        <w:t xml:space="preserve">3. </w:t>
+      </w:r>
+      <w:r>
+        <w:rPr>
+          <w:rStyle w:val="Textoennegrita"/>
+          <w:b w:val="0"/>
+          <w:bCs w:val="0"/>
+        </w:rPr>
+        <w:t>Second optimization m</w:t>
+      </w:r>
+      <w:r>
+        <w:rPr>
+          <w:rStyle w:val="Textoennegrita"/>
+          <w:b w:val="0"/>
+          <w:bCs w:val="0"/>
+        </w:rPr>
+        <w:t>ethod</w:t>
+      </w:r>
+      <w:r>
+        <w:rPr>
+          <w:rStyle w:val="Textoennegrita"/>
+          <w:b w:val="0"/>
+          <w:bCs w:val="0"/>
+        </w:rPr>
+        <w:t xml:space="preserve"> (optional)</w:t>
+      </w:r>
+      <w:bookmarkEnd w:id="27"/>
+    </w:p>
+    <w:p>
+      <w:pPr>
+        <w:pStyle w:val="NormalWeb"/>
+      </w:pPr>
+      <w:r>
+        <w:t xml:space="preserve">A </w:t>
+      </w:r>
+      <w:r>
+        <w:t xml:space="preserve">second optimization method was implemented: </w:t>
+      </w:r>
+      <w:r>
+        <w:rPr>
+          <w:rStyle w:val="Textoennegrita"/>
+        </w:rPr>
+        <w:t>Simulated Annealing (SA)</w:t>
+      </w:r>
+      <w:r>
+        <w:t xml:space="preserve">. </w:t>
+      </w:r>
+      <w:r>
+        <w:t>I tried to</w:t>
+      </w:r>
+      <w:r>
+        <w:t xml:space="preserve"> reuse the same problem encoding, the same makespan evaluation, and the same instance structure already used in the GA.</w:t>
+      </w:r>
+    </w:p>
+    <w:p>
+      <w:pPr>
+        <w:pStyle w:val="Ttulo2"/>
+        <w:rPr>
+          <w:rStyle w:val="Textoennegrita"/>
+        </w:rPr>
+      </w:pPr>
+      <w:bookmarkStart w:id="28" w:name="_Toc218461193"/>
+      <w:r>
+        <w:rPr>
+          <w:rStyle w:val="Textoennegrita"/>
+          <w:b w:val="0"/>
+          <w:bCs w:val="0"/>
+        </w:rPr>
+        <w:t xml:space="preserve">3.1 </w:t>
+      </w:r>
+      <w:r>
+        <w:rPr>
+          <w:rStyle w:val="Textoennegrita"/>
+          <w:b w:val="0"/>
+          <w:bCs w:val="0"/>
+        </w:rPr>
+        <w:t>SA c</w:t>
+      </w:r>
+      <w:r>
+        <w:rPr>
+          <w:rStyle w:val="Textoennegrita"/>
+          <w:b w:val="0"/>
+          <w:bCs w:val="0"/>
+        </w:rPr>
+        <w:t>omponents</w:t>
+      </w:r>
+      <w:bookmarkEnd w:id="28"/>
+    </w:p>
+    <w:p>
+      <w:pPr>
+        <w:pStyle w:val="NormalWeb"/>
+      </w:pPr>
+      <w:r>
+        <w:t>Simulated Annealing works with exactly the same elements as the GA:</w:t>
+      </w:r>
+    </w:p>
+    <w:p>
+      <w:pPr>
+        <w:pStyle w:val="NormalWeb"/>
+        <w:numPr>
+          <w:ilvl w:val="0"/>
+          <w:numId w:val="36"/>
+        </w:numPr>
+      </w:pPr>
+      <w:r>
+        <w:rPr>
+          <w:rStyle w:val="Textoennegrita"/>
+        </w:rPr>
+        <w:t>Same chromosome representation:</w:t>
+      </w:r>
+      <w:r>
+        <w:t xml:space="preserve"> A solution is a list of job IDs, one per operation.</w:t>
+      </w:r>
+    </w:p>
+    <w:p>
+      <w:pPr>
+        <w:pStyle w:val="NormalWeb"/>
+        <w:numPr>
+          <w:ilvl w:val="0"/>
+          <w:numId w:val="36"/>
+        </w:numPr>
+      </w:pPr>
+      <w:r>
+        <w:rPr>
+          <w:rStyle w:val="Textoennegrita"/>
+        </w:rPr>
+        <w:t>Same fitness function:</w:t>
+      </w:r>
+      <w:r>
+        <w:t xml:space="preserve"> SA </w:t>
+      </w:r>
+      <w:r>
+        <w:t>use</w:t>
+      </w:r>
+      <w:r>
+        <w:t xml:space="preserve"> the same </w:t>
+      </w:r>
+      <w:r>
+        <w:rPr>
+          <w:rStyle w:val="CdigoHTML"/>
+          <w:rFonts w:eastAsiaTheme="majorEastAsia"/>
+        </w:rPr>
+        <w:t>compute_makespan</w:t>
+      </w:r>
+      <w:r>
+        <w:t xml:space="preserve"> function used in the GA, so results are directly comparable.</w:t>
+      </w:r>
+    </w:p>
+    <w:p>
+      <w:pPr>
+        <w:pStyle w:val="NormalWeb"/>
+        <w:numPr>
+          <w:ilvl w:val="0"/>
+          <w:numId w:val="36"/>
+        </w:numPr>
+      </w:pPr>
+      <w:r>
+        <w:rPr>
+          <w:rStyle w:val="Textoennegrita"/>
+        </w:rPr>
+        <w:t>Same instance structure:</w:t>
+      </w:r>
+      <w:r>
+        <w:t xml:space="preserve"> The </w:t>
+      </w:r>
+      <w:r>
+        <w:rPr>
+          <w:rStyle w:val="CdigoHTML"/>
+          <w:rFonts w:eastAsiaTheme="majorEastAsia"/>
+        </w:rPr>
+        <w:t>JobShopInstance</w:t>
+      </w:r>
+      <w:r>
+        <w:t xml:space="preserve"> class is reused without changes.</w:t>
+      </w:r>
+    </w:p>
+    <w:p>
+      <w:pPr>
+        <w:pStyle w:val="NormalWeb"/>
+        <w:numPr>
+          <w:ilvl w:val="0"/>
+          <w:numId w:val="36"/>
+        </w:numPr>
+      </w:pPr>
+      <w:r>
+        <w:rPr>
+          <w:rStyle w:val="Textoennegrita"/>
+        </w:rPr>
+        <w:t>Initial solution from the GA:</w:t>
+      </w:r>
+      <w:r>
+        <w:t xml:space="preserve"> SA starts from the best chromos</w:t>
+      </w:r>
+      <w:r>
+        <w:t>ome of an initial GA population</w:t>
+      </w:r>
+    </w:p>
+    <w:p>
+      <w:pPr>
+        <w:pStyle w:val="Ttulo2"/>
+      </w:pPr>
+      <w:bookmarkStart w:id="29" w:name="_Toc218461194"/>
+      <w:r>
+        <w:rPr>
+          <w:rStyle w:val="Textoennegrita"/>
+          <w:b w:val="0"/>
+          <w:bCs w:val="0"/>
+        </w:rPr>
+        <w:t xml:space="preserve">3.2 </w:t>
+      </w:r>
+      <w:r>
+        <w:rPr>
+          <w:rStyle w:val="Textoennegrita"/>
+          <w:b w:val="0"/>
+          <w:bCs w:val="0"/>
+        </w:rPr>
+        <w:t>Simulated Annealing</w:t>
+      </w:r>
+      <w:bookmarkEnd w:id="29"/>
+    </w:p>
+    <w:p>
+      <w:pPr>
+        <w:pStyle w:val="NormalWeb"/>
+      </w:pPr>
+      <w:r>
+        <w:t>Simulated Annealing explores one solution at a time:</w:t>
+      </w:r>
+    </w:p>
+    <w:p>
+      <w:pPr>
+        <w:pStyle w:val="NormalWeb"/>
+        <w:numPr>
+          <w:ilvl w:val="0"/>
+          <w:numId w:val="37"/>
+        </w:numPr>
+      </w:pPr>
+      <w:r>
+        <w:t>Start from a valid solution (taken from the GA).</w:t>
+      </w:r>
+    </w:p>
+    <w:p>
+      <w:pPr>
+        <w:pStyle w:val="NormalWeb"/>
+        <w:numPr>
+          <w:ilvl w:val="0"/>
+          <w:numId w:val="37"/>
+        </w:numPr>
+      </w:pPr>
+      <w:r>
+        <w:t xml:space="preserve">Create a small variation of it (a </w:t>
+      </w:r>
+      <w:r>
+        <w:rPr>
+          <w:rStyle w:val="Textoennegrita"/>
+        </w:rPr>
+        <w:t>neighbor</w:t>
+      </w:r>
+      <w:r>
+        <w:t>) by swapping two positions in the chromosome.</w:t>
+      </w:r>
+    </w:p>
+    <w:p>
+      <w:pPr>
+        <w:pStyle w:val="NormalWeb"/>
+        <w:numPr>
+          <w:ilvl w:val="0"/>
+          <w:numId w:val="37"/>
+        </w:numPr>
+      </w:pPr>
+      <w:r>
+        <w:t>Evaluate the new solution using the same makespan function.</w:t>
+      </w:r>
+    </w:p>
+    <w:p>
+      <w:pPr>
+        <w:pStyle w:val="NormalWeb"/>
+        <w:numPr>
+          <w:ilvl w:val="0"/>
+          <w:numId w:val="37"/>
+        </w:numPr>
+      </w:pPr>
+      <w:r>
+        <w:t>If the new solution is better, keep it.</w:t>
+      </w:r>
+    </w:p>
+    <w:p>
+      <w:pPr>
+        <w:pStyle w:val="NormalWeb"/>
+        <w:numPr>
+          <w:ilvl w:val="0"/>
+          <w:numId w:val="37"/>
+        </w:numPr>
+      </w:pPr>
+      <w:r>
+        <w:t>If it is worse, sometimes keep it anyway, depending on a “temperature” value that decreases over time.</w:t>
+      </w:r>
+    </w:p>
+    <w:p>
+      <w:pPr>
+        <w:pStyle w:val="NormalWeb"/>
+        <w:numPr>
+          <w:ilvl w:val="0"/>
+          <w:numId w:val="37"/>
+        </w:numPr>
+      </w:pPr>
+      <w:r>
+        <w:t>Repeat until the temperature is very low or the iteration limit is reached.</w:t>
+      </w:r>
+    </w:p>
+    <w:p/>
+    <w:p>
+      <w:pPr>
+        <w:pStyle w:val="Ttulo2"/>
+      </w:pPr>
+      <w:bookmarkStart w:id="30" w:name="_Toc218461195"/>
+      <w:r>
+        <w:rPr>
+          <w:rStyle w:val="Textoennegrita"/>
+          <w:b w:val="0"/>
+          <w:bCs w:val="0"/>
+        </w:rPr>
+        <w:t>3.3 Parameters</w:t>
+      </w:r>
+      <w:bookmarkEnd w:id="30"/>
+    </w:p>
+    <w:p>
+      <w:pPr>
+        <w:pStyle w:val="NormalWeb"/>
+      </w:pPr>
+      <w:r>
+        <w:t>The following parameters were used:</w:t>
+      </w:r>
+    </w:p>
+    <w:p>
+      <w:pPr>
+        <w:pStyle w:val="NormalWeb"/>
+        <w:numPr>
+          <w:ilvl w:val="0"/>
+          <w:numId w:val="38"/>
+        </w:numPr>
+      </w:pPr>
+      <w:r>
+        <w:rPr>
+          <w:rStyle w:val="Textoennegrita"/>
+        </w:rPr>
+        <w:t>Initial temperature:</w:t>
+      </w:r>
+      <w:r>
+        <w:t xml:space="preserve"> 1000</w:t>
+      </w:r>
+    </w:p>
+    <w:p>
+      <w:pPr>
+        <w:pStyle w:val="NormalWeb"/>
+        <w:numPr>
+          <w:ilvl w:val="0"/>
+          <w:numId w:val="38"/>
+        </w:numPr>
+      </w:pPr>
+      <w:r>
+        <w:rPr>
+          <w:rStyle w:val="Textoennegrita"/>
+        </w:rPr>
+        <w:t>Final temperature:</w:t>
+      </w:r>
+      <w:r>
+        <w:t xml:space="preserve"> 1</w:t>
+      </w:r>
+    </w:p>
+    <w:p>
+      <w:pPr>
+        <w:pStyle w:val="NormalWeb"/>
+        <w:numPr>
+          <w:ilvl w:val="0"/>
+          <w:numId w:val="38"/>
+        </w:numPr>
+      </w:pPr>
+      <w:r>
+        <w:rPr>
+          <w:rStyle w:val="Textoennegrita"/>
+        </w:rPr>
+        <w:t>Cooling rate:</w:t>
+      </w:r>
+      <w:r>
+        <w:t xml:space="preserve"> 0.95</w:t>
+      </w:r>
+    </w:p>
+    <w:p>
+      <w:pPr>
+        <w:pStyle w:val="NormalWeb"/>
+        <w:numPr>
+          <w:ilvl w:val="0"/>
+          <w:numId w:val="38"/>
+        </w:numPr>
+      </w:pPr>
+      <w:r>
+        <w:rPr>
+          <w:rStyle w:val="Textoennegrita"/>
+        </w:rPr>
+        <w:t>Max iterations:</w:t>
+      </w:r>
+      <w:r>
+        <w:t xml:space="preserve"> 2000</w:t>
+      </w:r>
+    </w:p>
+    <w:p>
+      <w:pPr>
+        <w:pStyle w:val="NormalWeb"/>
+        <w:numPr>
+          <w:ilvl w:val="0"/>
+          <w:numId w:val="38"/>
+        </w:numPr>
+      </w:pPr>
+      <w:r>
+        <w:rPr>
+          <w:rStyle w:val="Textoennegrita"/>
+        </w:rPr>
+        <w:t>Neighbor operator:</w:t>
+      </w:r>
+      <w:r>
+        <w:t xml:space="preserve"> swap between two random positions</w:t>
+      </w:r>
+    </w:p>
+    <w:p>
+      <w:pPr>
+        <w:pStyle w:val="Ttulo2"/>
+      </w:pPr>
+      <w:bookmarkStart w:id="31" w:name="_Toc218461196"/>
+      <w:r>
+        <w:rPr>
+          <w:rStyle w:val="Textoennegrita"/>
+          <w:b w:val="0"/>
+          <w:bCs w:val="0"/>
+        </w:rPr>
+        <w:t>3.4 Comparison with the Genetic Algorithm</w:t>
+      </w:r>
+      <w:bookmarkEnd w:id="31"/>
+    </w:p>
+    <w:p>
+      <w:pPr>
+        <w:pStyle w:val="NormalWeb"/>
+      </w:pPr>
+      <w:r>
+        <w:t>Both algorithms use the same encoding and fitness function, so their results can be compared directly.</w:t>
+      </w:r>
+    </w:p>
+    <w:p>
+      <w:pPr>
+        <w:pStyle w:val="NormalWeb"/>
+      </w:pPr>
+      <w:r>
+        <w:t>In general:</w:t>
+      </w:r>
+    </w:p>
+    <w:p>
+      <w:pPr>
+        <w:pStyle w:val="NormalWeb"/>
+        <w:numPr>
+          <w:ilvl w:val="0"/>
+          <w:numId w:val="39"/>
+        </w:numPr>
+      </w:pPr>
+      <w:r>
+        <w:t>SA is faster because it works with a single solution instead of a population.</w:t>
+      </w:r>
+    </w:p>
+    <w:p>
+      <w:pPr>
+        <w:pStyle w:val="NormalWeb"/>
+        <w:numPr>
+          <w:ilvl w:val="0"/>
+          <w:numId w:val="39"/>
+        </w:numPr>
+      </w:pPr>
+      <w:r>
+        <w:t>It depends more on the initial solution, which is why starting from the GA’s best individual helps.</w:t>
+      </w:r>
+    </w:p>
+    <w:p>
+      <w:pPr>
+        <w:pStyle w:val="NormalWeb"/>
+        <w:numPr>
+          <w:ilvl w:val="0"/>
+          <w:numId w:val="39"/>
+        </w:numPr>
+      </w:pPr>
+      <w:r>
+        <w:t xml:space="preserve">The GA tends to perform better on larger instances </w:t>
+      </w:r>
+      <w:r>
+        <w:t>(</w:t>
+      </w:r>
+      <w:r>
+        <w:t>population</w:t>
+      </w:r>
+      <w:r>
+        <w:t>)</w:t>
+      </w:r>
+      <w:r>
+        <w:t>.</w:t>
+      </w:r>
+    </w:p>
+    <w:p>
+      <w:pPr>
+        <w:rPr>
+          <w:rFonts w:ascii="Times New Roman" w:eastAsia="Times New Roman" w:hAnsi="Times New Roman" w:cs="Times New Roman"/>
+          <w:lang w:val="es-ES" w:eastAsia="es-ES"/>
+        </w:rPr>
+      </w:pPr>
     </w:p>
     <w:sectPr>
       <w:footnotePr>
@@ -9501,6 +10433,119 @@
     </w:lvl>
   </w:abstractNum>
   <w:abstractNum w:abstractNumId="10">
+    <w:nsid w:val="277F619D"/>
+    <w:multiLevelType w:val="multilevel"/>
+    <w:tmpl w:val="2B44385C"/>
+    <w:lvl w:ilvl="0">
+      <w:start w:val="1"/>
+      <w:numFmt w:val="decimal"/>
+      <w:lvlText w:val="%1."/>
+      <w:lvlJc w:val="left"/>
+      <w:pPr>
+        <w:tabs>
+          <w:tab w:val="num" w:pos="720"/>
+        </w:tabs>
+        <w:ind w:left="720" w:hanging="360"/>
+      </w:pPr>
+    </w:lvl>
+    <w:lvl w:ilvl="1" w:tentative="1">
+      <w:start w:val="1"/>
+      <w:numFmt w:val="decimal"/>
+      <w:lvlText w:val="%2."/>
+      <w:lvlJc w:val="left"/>
+      <w:pPr>
+        <w:tabs>
+          <w:tab w:val="num" w:pos="1440"/>
+        </w:tabs>
+        <w:ind w:left="1440" w:hanging="360"/>
+      </w:pPr>
+    </w:lvl>
+    <w:lvl w:ilvl="2" w:tentative="1">
+      <w:start w:val="1"/>
+      <w:numFmt w:val="decimal"/>
+      <w:lvlText w:val="%3."/>
+      <w:lvlJc w:val="left"/>
+      <w:pPr>
+        <w:tabs>
+          <w:tab w:val="num" w:pos="2160"/>
+        </w:tabs>
+        <w:ind w:left="2160" w:hanging="360"/>
+      </w:pPr>
+    </w:lvl>
+    <w:lvl w:ilvl="3" w:tentative="1">
+      <w:start w:val="1"/>
+      <w:numFmt w:val="decimal"/>
+      <w:lvlText w:val="%4."/>
+      <w:lvlJc w:val="left"/>
+      <w:pPr>
+        <w:tabs>
+          <w:tab w:val="num" w:pos="2880"/>
+        </w:tabs>
+        <w:ind w:left="2880" w:hanging="360"/>
+      </w:pPr>
+    </w:lvl>
+    <w:lvl w:ilvl="4" w:tentative="1">
+      <w:start w:val="1"/>
+      <w:numFmt w:val="decimal"/>
+      <w:lvlText w:val="%5."/>
+      <w:lvlJc w:val="left"/>
+      <w:pPr>
+        <w:tabs>
+          <w:tab w:val="num" w:pos="3600"/>
+        </w:tabs>
+        <w:ind w:left="3600" w:hanging="360"/>
+      </w:pPr>
+    </w:lvl>
+    <w:lvl w:ilvl="5" w:tentative="1">
+      <w:start w:val="1"/>
+      <w:numFmt w:val="decimal"/>
+      <w:lvlText w:val="%6."/>
+      <w:lvlJc w:val="left"/>
+      <w:pPr>
+        <w:tabs>
+          <w:tab w:val="num" w:pos="4320"/>
+        </w:tabs>
+        <w:ind w:left="4320" w:hanging="360"/>
+      </w:pPr>
+    </w:lvl>
+    <w:lvl w:ilvl="6" w:tentative="1">
+      <w:start w:val="1"/>
+      <w:numFmt w:val="decimal"/>
+      <w:lvlText w:val="%7."/>
+      <w:lvlJc w:val="left"/>
+      <w:pPr>
+        <w:tabs>
+          <w:tab w:val="num" w:pos="5040"/>
+        </w:tabs>
+        <w:ind w:left="5040" w:hanging="360"/>
+      </w:pPr>
+    </w:lvl>
+    <w:lvl w:ilvl="7" w:tentative="1">
+      <w:start w:val="1"/>
+      <w:numFmt w:val="decimal"/>
+      <w:lvlText w:val="%8."/>
+      <w:lvlJc w:val="left"/>
+      <w:pPr>
+        <w:tabs>
+          <w:tab w:val="num" w:pos="5760"/>
+        </w:tabs>
+        <w:ind w:left="5760" w:hanging="360"/>
+      </w:pPr>
+    </w:lvl>
+    <w:lvl w:ilvl="8" w:tentative="1">
+      <w:start w:val="1"/>
+      <w:numFmt w:val="decimal"/>
+      <w:lvlText w:val="%9."/>
+      <w:lvlJc w:val="left"/>
+      <w:pPr>
+        <w:tabs>
+          <w:tab w:val="num" w:pos="6480"/>
+        </w:tabs>
+        <w:ind w:left="6480" w:hanging="360"/>
+      </w:pPr>
+    </w:lvl>
+  </w:abstractNum>
+  <w:abstractNum w:abstractNumId="11">
     <w:nsid w:val="32565123"/>
     <w:multiLevelType w:val="multilevel"/>
     <w:tmpl w:val="DBF49FE6"/>
@@ -9649,7 +10694,7 @@
       </w:rPr>
     </w:lvl>
   </w:abstractNum>
-  <w:abstractNum w:abstractNumId="11">
+  <w:abstractNum w:abstractNumId="12">
     <w:nsid w:val="3C845D4E"/>
     <w:multiLevelType w:val="multilevel"/>
     <w:tmpl w:val="87BA9412"/>
@@ -9798,7 +10843,7 @@
       </w:rPr>
     </w:lvl>
   </w:abstractNum>
-  <w:abstractNum w:abstractNumId="12">
+  <w:abstractNum w:abstractNumId="13">
     <w:nsid w:val="3D397559"/>
     <w:multiLevelType w:val="multilevel"/>
     <w:tmpl w:val="46326A40"/>
@@ -9947,7 +10992,7 @@
       </w:rPr>
     </w:lvl>
   </w:abstractNum>
-  <w:abstractNum w:abstractNumId="13">
+  <w:abstractNum w:abstractNumId="14">
     <w:nsid w:val="3E114403"/>
     <w:multiLevelType w:val="multilevel"/>
     <w:tmpl w:val="C980E26C"/>
@@ -10096,7 +11141,7 @@
       </w:rPr>
     </w:lvl>
   </w:abstractNum>
-  <w:abstractNum w:abstractNumId="14">
+  <w:abstractNum w:abstractNumId="15">
     <w:nsid w:val="4049787B"/>
     <w:multiLevelType w:val="multilevel"/>
     <w:tmpl w:val="D840884E"/>
@@ -10245,7 +11290,7 @@
       </w:rPr>
     </w:lvl>
   </w:abstractNum>
-  <w:abstractNum w:abstractNumId="15">
+  <w:abstractNum w:abstractNumId="16">
     <w:nsid w:val="41ED5BE0"/>
     <w:multiLevelType w:val="multilevel"/>
     <w:tmpl w:val="B31CCA6C"/>
@@ -10394,7 +11439,156 @@
       </w:rPr>
     </w:lvl>
   </w:abstractNum>
-  <w:abstractNum w:abstractNumId="16">
+  <w:abstractNum w:abstractNumId="17">
+    <w:nsid w:val="45BA37E2"/>
+    <w:multiLevelType w:val="multilevel"/>
+    <w:tmpl w:val="1C84550A"/>
+    <w:lvl w:ilvl="0">
+      <w:start w:val="1"/>
+      <w:numFmt w:val="bullet"/>
+      <w:lvlText w:val=""/>
+      <w:lvlJc w:val="left"/>
+      <w:pPr>
+        <w:tabs>
+          <w:tab w:val="num" w:pos="720"/>
+        </w:tabs>
+        <w:ind w:left="720" w:hanging="360"/>
+      </w:pPr>
+      <w:rPr>
+        <w:rFonts w:ascii="Symbol" w:hAnsi="Symbol" w:hint="default"/>
+        <w:sz w:val="20"/>
+      </w:rPr>
+    </w:lvl>
+    <w:lvl w:ilvl="1" w:tentative="1">
+      <w:start w:val="1"/>
+      <w:numFmt w:val="bullet"/>
+      <w:lvlText w:val="o"/>
+      <w:lvlJc w:val="left"/>
+      <w:pPr>
+        <w:tabs>
+          <w:tab w:val="num" w:pos="1440"/>
+        </w:tabs>
+        <w:ind w:left="1440" w:hanging="360"/>
+      </w:pPr>
+      <w:rPr>
+        <w:rFonts w:ascii="Courier New" w:hAnsi="Courier New" w:hint="default"/>
+        <w:sz w:val="20"/>
+      </w:rPr>
+    </w:lvl>
+    <w:lvl w:ilvl="2" w:tentative="1">
+      <w:start w:val="1"/>
+      <w:numFmt w:val="bullet"/>
+      <w:lvlText w:val=""/>
+      <w:lvlJc w:val="left"/>
+      <w:pPr>
+        <w:tabs>
+          <w:tab w:val="num" w:pos="2160"/>
+        </w:tabs>
+        <w:ind w:left="2160" w:hanging="360"/>
+      </w:pPr>
+      <w:rPr>
+        <w:rFonts w:ascii="Wingdings" w:hAnsi="Wingdings" w:hint="default"/>
+        <w:sz w:val="20"/>
+      </w:rPr>
+    </w:lvl>
+    <w:lvl w:ilvl="3" w:tentative="1">
+      <w:start w:val="1"/>
+      <w:numFmt w:val="bullet"/>
+      <w:lvlText w:val=""/>
+      <w:lvlJc w:val="left"/>
+      <w:pPr>
+        <w:tabs>
+          <w:tab w:val="num" w:pos="2880"/>
+        </w:tabs>
+        <w:ind w:left="2880" w:hanging="360"/>
+      </w:pPr>
+      <w:rPr>
+        <w:rFonts w:ascii="Wingdings" w:hAnsi="Wingdings" w:hint="default"/>
+        <w:sz w:val="20"/>
+      </w:rPr>
+    </w:lvl>
+    <w:lvl w:ilvl="4" w:tentative="1">
+      <w:start w:val="1"/>
+      <w:numFmt w:val="bullet"/>
+      <w:lvlText w:val=""/>
+      <w:lvlJc w:val="left"/>
+      <w:pPr>
+        <w:tabs>
+          <w:tab w:val="num" w:pos="3600"/>
+        </w:tabs>
+        <w:ind w:left="3600" w:hanging="360"/>
+      </w:pPr>
+      <w:rPr>
+        <w:rFonts w:ascii="Wingdings" w:hAnsi="Wingdings" w:hint="default"/>
+        <w:sz w:val="20"/>
+      </w:rPr>
+    </w:lvl>
+    <w:lvl w:ilvl="5" w:tentative="1">
+      <w:start w:val="1"/>
+      <w:numFmt w:val="bullet"/>
+      <w:lvlText w:val=""/>
+      <w:lvlJc w:val="left"/>
+      <w:pPr>
+        <w:tabs>
+          <w:tab w:val="num" w:pos="4320"/>
+        </w:tabs>
+        <w:ind w:left="4320" w:hanging="360"/>
+      </w:pPr>
+      <w:rPr>
+        <w:rFonts w:ascii="Wingdings" w:hAnsi="Wingdings" w:hint="default"/>
+        <w:sz w:val="20"/>
+      </w:rPr>
+    </w:lvl>
+    <w:lvl w:ilvl="6" w:tentative="1">
+      <w:start w:val="1"/>
+      <w:numFmt w:val="bullet"/>
+      <w:lvlText w:val=""/>
+      <w:lvlJc w:val="left"/>
+      <w:pPr>
+        <w:tabs>
+          <w:tab w:val="num" w:pos="5040"/>
+        </w:tabs>
+        <w:ind w:left="5040" w:hanging="360"/>
+      </w:pPr>
+      <w:rPr>
+        <w:rFonts w:ascii="Wingdings" w:hAnsi="Wingdings" w:hint="default"/>
+        <w:sz w:val="20"/>
+      </w:rPr>
+    </w:lvl>
+    <w:lvl w:ilvl="7" w:tentative="1">
+      <w:start w:val="1"/>
+      <w:numFmt w:val="bullet"/>
+      <w:lvlText w:val=""/>
+      <w:lvlJc w:val="left"/>
+      <w:pPr>
+        <w:tabs>
+          <w:tab w:val="num" w:pos="5760"/>
+        </w:tabs>
+        <w:ind w:left="5760" w:hanging="360"/>
+      </w:pPr>
+      <w:rPr>
+        <w:rFonts w:ascii="Wingdings" w:hAnsi="Wingdings" w:hint="default"/>
+        <w:sz w:val="20"/>
+      </w:rPr>
+    </w:lvl>
+    <w:lvl w:ilvl="8" w:tentative="1">
+      <w:start w:val="1"/>
+      <w:numFmt w:val="bullet"/>
+      <w:lvlText w:val=""/>
+      <w:lvlJc w:val="left"/>
+      <w:pPr>
+        <w:tabs>
+          <w:tab w:val="num" w:pos="6480"/>
+        </w:tabs>
+        <w:ind w:left="6480" w:hanging="360"/>
+      </w:pPr>
+      <w:rPr>
+        <w:rFonts w:ascii="Wingdings" w:hAnsi="Wingdings" w:hint="default"/>
+        <w:sz w:val="20"/>
+      </w:rPr>
+    </w:lvl>
+  </w:abstractNum>
+  <w:abstractNum w:abstractNumId="18">
     <w:nsid w:val="488433D5"/>
     <w:multiLevelType w:val="multilevel"/>
     <w:tmpl w:val="778CD940"/>
@@ -10543,7 +11737,7 @@
       </w:rPr>
     </w:lvl>
   </w:abstractNum>
-  <w:abstractNum w:abstractNumId="17">
+  <w:abstractNum w:abstractNumId="19">
     <w:nsid w:val="48F76E99"/>
     <w:multiLevelType w:val="multilevel"/>
     <w:tmpl w:val="6646127E"/>
@@ -10692,7 +11886,7 @@
       </w:rPr>
     </w:lvl>
   </w:abstractNum>
-  <w:abstractNum w:abstractNumId="18">
+  <w:abstractNum w:abstractNumId="20">
     <w:nsid w:val="55F96A04"/>
     <w:multiLevelType w:val="multilevel"/>
     <w:tmpl w:val="C9F0A3B8"/>
@@ -10841,7 +12035,7 @@
       </w:rPr>
     </w:lvl>
   </w:abstractNum>
-  <w:abstractNum w:abstractNumId="19">
+  <w:abstractNum w:abstractNumId="21">
     <w:nsid w:val="56054ED4"/>
     <w:multiLevelType w:val="multilevel"/>
     <w:tmpl w:val="E32804B4"/>
@@ -10990,7 +12184,7 @@
       </w:rPr>
     </w:lvl>
   </w:abstractNum>
-  <w:abstractNum w:abstractNumId="20">
+  <w:abstractNum w:abstractNumId="22">
     <w:nsid w:val="56C510C0"/>
     <w:multiLevelType w:val="multilevel"/>
     <w:tmpl w:val="94E8F0FE"/>
@@ -11139,7 +12333,7 @@
       </w:rPr>
     </w:lvl>
   </w:abstractNum>
-  <w:abstractNum w:abstractNumId="21">
+  <w:abstractNum w:abstractNumId="23">
     <w:nsid w:val="5E0A61C0"/>
     <w:multiLevelType w:val="multilevel"/>
     <w:tmpl w:val="A85EBA52"/>
@@ -11288,7 +12482,7 @@
       </w:rPr>
     </w:lvl>
   </w:abstractNum>
-  <w:abstractNum w:abstractNumId="22">
+  <w:abstractNum w:abstractNumId="24">
     <w:nsid w:val="63B603BA"/>
     <w:multiLevelType w:val="multilevel"/>
     <w:tmpl w:val="56F677DE"/>
@@ -11437,7 +12631,7 @@
       </w:rPr>
     </w:lvl>
   </w:abstractNum>
-  <w:abstractNum w:abstractNumId="23">
+  <w:abstractNum w:abstractNumId="25">
     <w:nsid w:val="66742C5F"/>
     <w:multiLevelType w:val="multilevel"/>
     <w:tmpl w:val="D2F6A250"/>
@@ -11586,7 +12780,7 @@
       </w:rPr>
     </w:lvl>
   </w:abstractNum>
-  <w:abstractNum w:abstractNumId="24">
+  <w:abstractNum w:abstractNumId="26">
     <w:nsid w:val="6C33242A"/>
     <w:multiLevelType w:val="multilevel"/>
     <w:tmpl w:val="259E6B12"/>
@@ -11735,7 +12929,7 @@
       </w:rPr>
     </w:lvl>
   </w:abstractNum>
-  <w:abstractNum w:abstractNumId="25">
+  <w:abstractNum w:abstractNumId="27">
     <w:nsid w:val="7756764E"/>
     <w:multiLevelType w:val="multilevel"/>
     <w:tmpl w:val="B91E5C4E"/>
@@ -11884,10 +13078,308 @@
       </w:rPr>
     </w:lvl>
   </w:abstractNum>
-  <w:abstractNum w:abstractNumId="26">
+  <w:abstractNum w:abstractNumId="28">
     <w:nsid w:val="790F7DC7"/>
     <w:multiLevelType w:val="multilevel"/>
     <w:tmpl w:val="F8BA7D26"/>
+    <w:lvl w:ilvl="0">
+      <w:start w:val="1"/>
+      <w:numFmt w:val="bullet"/>
+      <w:lvlText w:val=""/>
+      <w:lvlJc w:val="left"/>
+      <w:pPr>
+        <w:tabs>
+          <w:tab w:val="num" w:pos="720"/>
+        </w:tabs>
+        <w:ind w:left="720" w:hanging="360"/>
+      </w:pPr>
+      <w:rPr>
+        <w:rFonts w:ascii="Symbol" w:hAnsi="Symbol" w:hint="default"/>
+        <w:sz w:val="20"/>
+      </w:rPr>
+    </w:lvl>
+    <w:lvl w:ilvl="1" w:tentative="1">
+      <w:start w:val="1"/>
+      <w:numFmt w:val="bullet"/>
+      <w:lvlText w:val="o"/>
+      <w:lvlJc w:val="left"/>
+      <w:pPr>
+        <w:tabs>
+          <w:tab w:val="num" w:pos="1440"/>
+        </w:tabs>
+        <w:ind w:left="1440" w:hanging="360"/>
+      </w:pPr>
+      <w:rPr>
+        <w:rFonts w:ascii="Courier New" w:hAnsi="Courier New" w:hint="default"/>
+        <w:sz w:val="20"/>
+      </w:rPr>
+    </w:lvl>
+    <w:lvl w:ilvl="2" w:tentative="1">
+      <w:start w:val="1"/>
+      <w:numFmt w:val="bullet"/>
+      <w:lvlText w:val=""/>
+      <w:lvlJc w:val="left"/>
+      <w:pPr>
+        <w:tabs>
+          <w:tab w:val="num" w:pos="2160"/>
+        </w:tabs>
+        <w:ind w:left="2160" w:hanging="360"/>
+      </w:pPr>
+      <w:rPr>
+        <w:rFonts w:ascii="Wingdings" w:hAnsi="Wingdings" w:hint="default"/>
+        <w:sz w:val="20"/>
+      </w:rPr>
+    </w:lvl>
+    <w:lvl w:ilvl="3" w:tentative="1">
+      <w:start w:val="1"/>
+      <w:numFmt w:val="bullet"/>
+      <w:lvlText w:val=""/>
+      <w:lvlJc w:val="left"/>
+      <w:pPr>
+        <w:tabs>
+          <w:tab w:val="num" w:pos="2880"/>
+        </w:tabs>
+        <w:ind w:left="2880" w:hanging="360"/>
+      </w:pPr>
+      <w:rPr>
+        <w:rFonts w:ascii="Wingdings" w:hAnsi="Wingdings" w:hint="default"/>
+        <w:sz w:val="20"/>
+      </w:rPr>
+    </w:lvl>
+    <w:lvl w:ilvl="4" w:tentative="1">
+      <w:start w:val="1"/>
+      <w:numFmt w:val="bullet"/>
+      <w:lvlText w:val=""/>
+      <w:lvlJc w:val="left"/>
+      <w:pPr>
+        <w:tabs>
+          <w:tab w:val="num" w:pos="3600"/>
+        </w:tabs>
+        <w:ind w:left="3600" w:hanging="360"/>
+      </w:pPr>
+      <w:rPr>
+        <w:rFonts w:ascii="Wingdings" w:hAnsi="Wingdings" w:hint="default"/>
+        <w:sz w:val="20"/>
+      </w:rPr>
+    </w:lvl>
+    <w:lvl w:ilvl="5" w:tentative="1">
+      <w:start w:val="1"/>
+      <w:numFmt w:val="bullet"/>
+      <w:lvlText w:val=""/>
+      <w:lvlJc w:val="left"/>
+      <w:pPr>
+        <w:tabs>
+          <w:tab w:val="num" w:pos="4320"/>
+        </w:tabs>
+        <w:ind w:left="4320" w:hanging="360"/>
+      </w:pPr>
+      <w:rPr>
+        <w:rFonts w:ascii="Wingdings" w:hAnsi="Wingdings" w:hint="default"/>
+        <w:sz w:val="20"/>
+      </w:rPr>
+    </w:lvl>
+    <w:lvl w:ilvl="6" w:tentative="1">
+      <w:start w:val="1"/>
+      <w:numFmt w:val="bullet"/>
+      <w:lvlText w:val=""/>
+      <w:lvlJc w:val="left"/>
+      <w:pPr>
+        <w:tabs>
+          <w:tab w:val="num" w:pos="5040"/>
+        </w:tabs>
+        <w:ind w:left="5040" w:hanging="360"/>
+      </w:pPr>
+      <w:rPr>
+        <w:rFonts w:ascii="Wingdings" w:hAnsi="Wingdings" w:hint="default"/>
+        <w:sz w:val="20"/>
+      </w:rPr>
+    </w:lvl>
+    <w:lvl w:ilvl="7" w:tentative="1">
+      <w:start w:val="1"/>
+      <w:numFmt w:val="bullet"/>
+      <w:lvlText w:val=""/>
+      <w:lvlJc w:val="left"/>
+      <w:pPr>
+        <w:tabs>
+          <w:tab w:val="num" w:pos="5760"/>
+        </w:tabs>
+        <w:ind w:left="5760" w:hanging="360"/>
+      </w:pPr>
+      <w:rPr>
+        <w:rFonts w:ascii="Wingdings" w:hAnsi="Wingdings" w:hint="default"/>
+        <w:sz w:val="20"/>
+      </w:rPr>
+    </w:lvl>
+    <w:lvl w:ilvl="8" w:tentative="1">
+      <w:start w:val="1"/>
+      <w:numFmt w:val="bullet"/>
+      <w:lvlText w:val=""/>
+      <w:lvlJc w:val="left"/>
+      <w:pPr>
+        <w:tabs>
+          <w:tab w:val="num" w:pos="6480"/>
+        </w:tabs>
+        <w:ind w:left="6480" w:hanging="360"/>
+      </w:pPr>
+      <w:rPr>
+        <w:rFonts w:ascii="Wingdings" w:hAnsi="Wingdings" w:hint="default"/>
+        <w:sz w:val="20"/>
+      </w:rPr>
+    </w:lvl>
+  </w:abstractNum>
+  <w:abstractNum w:abstractNumId="29">
+    <w:nsid w:val="7A0E3819"/>
+    <w:multiLevelType w:val="multilevel"/>
+    <w:tmpl w:val="CD4467AA"/>
+    <w:lvl w:ilvl="0">
+      <w:start w:val="1"/>
+      <w:numFmt w:val="bullet"/>
+      <w:lvlText w:val=""/>
+      <w:lvlJc w:val="left"/>
+      <w:pPr>
+        <w:tabs>
+          <w:tab w:val="num" w:pos="720"/>
+        </w:tabs>
+        <w:ind w:left="720" w:hanging="360"/>
+      </w:pPr>
+      <w:rPr>
+        <w:rFonts w:ascii="Symbol" w:hAnsi="Symbol" w:hint="default"/>
+        <w:sz w:val="20"/>
+      </w:rPr>
+    </w:lvl>
+    <w:lvl w:ilvl="1" w:tentative="1">
+      <w:start w:val="1"/>
+      <w:numFmt w:val="bullet"/>
+      <w:lvlText w:val="o"/>
+      <w:lvlJc w:val="left"/>
+      <w:pPr>
+        <w:tabs>
+          <w:tab w:val="num" w:pos="1440"/>
+        </w:tabs>
+        <w:ind w:left="1440" w:hanging="360"/>
+      </w:pPr>
+      <w:rPr>
+        <w:rFonts w:ascii="Courier New" w:hAnsi="Courier New" w:hint="default"/>
+        <w:sz w:val="20"/>
+      </w:rPr>
+    </w:lvl>
+    <w:lvl w:ilvl="2" w:tentative="1">
+      <w:start w:val="1"/>
+      <w:numFmt w:val="bullet"/>
+      <w:lvlText w:val=""/>
+      <w:lvlJc w:val="left"/>
+      <w:pPr>
+        <w:tabs>
+          <w:tab w:val="num" w:pos="2160"/>
+        </w:tabs>
+        <w:ind w:left="2160" w:hanging="360"/>
+      </w:pPr>
+      <w:rPr>
+        <w:rFonts w:ascii="Wingdings" w:hAnsi="Wingdings" w:hint="default"/>
+        <w:sz w:val="20"/>
+      </w:rPr>
+    </w:lvl>
+    <w:lvl w:ilvl="3" w:tentative="1">
+      <w:start w:val="1"/>
+      <w:numFmt w:val="bullet"/>
+      <w:lvlText w:val=""/>
+      <w:lvlJc w:val="left"/>
+      <w:pPr>
+        <w:tabs>
+          <w:tab w:val="num" w:pos="2880"/>
+        </w:tabs>
+        <w:ind w:left="2880" w:hanging="360"/>
+      </w:pPr>
+      <w:rPr>
+        <w:rFonts w:ascii="Wingdings" w:hAnsi="Wingdings" w:hint="default"/>
+        <w:sz w:val="20"/>
+      </w:rPr>
+    </w:lvl>
+    <w:lvl w:ilvl="4" w:tentative="1">
+      <w:start w:val="1"/>
+      <w:numFmt w:val="bullet"/>
+      <w:lvlText w:val=""/>
+      <w:lvlJc w:val="left"/>
+      <w:pPr>
+        <w:tabs>
+          <w:tab w:val="num" w:pos="3600"/>
+        </w:tabs>
+        <w:ind w:left="3600" w:hanging="360"/>
+      </w:pPr>
+      <w:rPr>
+        <w:rFonts w:ascii="Wingdings" w:hAnsi="Wingdings" w:hint="default"/>
+        <w:sz w:val="20"/>
+      </w:rPr>
+    </w:lvl>
+    <w:lvl w:ilvl="5" w:tentative="1">
+      <w:start w:val="1"/>
+      <w:numFmt w:val="bullet"/>
+      <w:lvlText w:val=""/>
+      <w:lvlJc w:val="left"/>
+      <w:pPr>
+        <w:tabs>
+          <w:tab w:val="num" w:pos="4320"/>
+        </w:tabs>
+        <w:ind w:left="4320" w:hanging="360"/>
+      </w:pPr>
+      <w:rPr>
+        <w:rFonts w:ascii="Wingdings" w:hAnsi="Wingdings" w:hint="default"/>
+        <w:sz w:val="20"/>
+      </w:rPr>
+    </w:lvl>
+    <w:lvl w:ilvl="6" w:tentative="1">
+      <w:start w:val="1"/>
+      <w:numFmt w:val="bullet"/>
+      <w:lvlText w:val=""/>
+      <w:lvlJc w:val="left"/>
+      <w:pPr>
+        <w:tabs>
+          <w:tab w:val="num" w:pos="5040"/>
+        </w:tabs>
+        <w:ind w:left="5040" w:hanging="360"/>
+      </w:pPr>
+      <w:rPr>
+        <w:rFonts w:ascii="Wingdings" w:hAnsi="Wingdings" w:hint="default"/>
+        <w:sz w:val="20"/>
+      </w:rPr>
+    </w:lvl>
+    <w:lvl w:ilvl="7" w:tentative="1">
+      <w:start w:val="1"/>
+      <w:numFmt w:val="bullet"/>
+      <w:lvlText w:val=""/>
+      <w:lvlJc w:val="left"/>
+      <w:pPr>
+        <w:tabs>
+          <w:tab w:val="num" w:pos="5760"/>
+        </w:tabs>
+        <w:ind w:left="5760" w:hanging="360"/>
+      </w:pPr>
+      <w:rPr>
+        <w:rFonts w:ascii="Wingdings" w:hAnsi="Wingdings" w:hint="default"/>
+        <w:sz w:val="20"/>
+      </w:rPr>
+    </w:lvl>
+    <w:lvl w:ilvl="8" w:tentative="1">
+      <w:start w:val="1"/>
+      <w:numFmt w:val="bullet"/>
+      <w:lvlText w:val=""/>
+      <w:lvlJc w:val="left"/>
+      <w:pPr>
+        <w:tabs>
+          <w:tab w:val="num" w:pos="6480"/>
+        </w:tabs>
+        <w:ind w:left="6480" w:hanging="360"/>
+      </w:pPr>
+      <w:rPr>
+        <w:rFonts w:ascii="Wingdings" w:hAnsi="Wingdings" w:hint="default"/>
+        <w:sz w:val="20"/>
+      </w:rPr>
+    </w:lvl>
+  </w:abstractNum>
+  <w:abstractNum w:abstractNumId="30">
+    <w:nsid w:val="7DF72F7C"/>
+    <w:multiLevelType w:val="multilevel"/>
+    <w:tmpl w:val="E6CA6D18"/>
     <w:lvl w:ilvl="0">
       <w:start w:val="1"/>
       <w:numFmt w:val="bullet"/>
@@ -12151,31 +13643,31 @@
     <w:abstractNumId w:val="4"/>
   </w:num>
   <w:num w:numId="13">
-    <w:abstractNumId w:val="24"/>
+    <w:abstractNumId w:val="26"/>
   </w:num>
   <w:num w:numId="14">
     <w:abstractNumId w:val="8"/>
   </w:num>
   <w:num w:numId="15">
-    <w:abstractNumId w:val="18"/>
+    <w:abstractNumId w:val="20"/>
   </w:num>
   <w:num w:numId="16">
-    <w:abstractNumId w:val="12"/>
+    <w:abstractNumId w:val="13"/>
   </w:num>
   <w:num w:numId="17">
-    <w:abstractNumId w:val="16"/>
+    <w:abstractNumId w:val="18"/>
   </w:num>
   <w:num w:numId="18">
     <w:abstractNumId w:val="9"/>
   </w:num>
   <w:num w:numId="19">
-    <w:abstractNumId w:val="20"/>
+    <w:abstractNumId w:val="22"/>
   </w:num>
   <w:num w:numId="20">
-    <w:abstractNumId w:val="26"/>
+    <w:abstractNumId w:val="28"/>
   </w:num>
   <w:num w:numId="21">
-    <w:abstractNumId w:val="22"/>
+    <w:abstractNumId w:val="24"/>
   </w:num>
   <w:num w:numId="22">
     <w:abstractNumId w:val="7"/>
@@ -12184,40 +13676,52 @@
     <w:abstractNumId w:val="5"/>
   </w:num>
   <w:num w:numId="24">
-    <w:abstractNumId w:val="19"/>
+    <w:abstractNumId w:val="21"/>
   </w:num>
   <w:num w:numId="25">
-    <w:abstractNumId w:val="21"/>
+    <w:abstractNumId w:val="23"/>
   </w:num>
   <w:num w:numId="26">
-    <w:abstractNumId w:val="13"/>
+    <w:abstractNumId w:val="14"/>
   </w:num>
   <w:num w:numId="27">
-    <w:abstractNumId w:val="25"/>
+    <w:abstractNumId w:val="27"/>
   </w:num>
   <w:num w:numId="28">
-    <w:abstractNumId w:val="11"/>
+    <w:abstractNumId w:val="12"/>
   </w:num>
   <w:num w:numId="29">
     <w:abstractNumId w:val="3"/>
   </w:num>
   <w:num w:numId="30">
-    <w:abstractNumId w:val="23"/>
+    <w:abstractNumId w:val="25"/>
   </w:num>
   <w:num w:numId="31">
-    <w:abstractNumId w:val="14"/>
+    <w:abstractNumId w:val="15"/>
   </w:num>
   <w:num w:numId="32">
-    <w:abstractNumId w:val="17"/>
+    <w:abstractNumId w:val="19"/>
   </w:num>
   <w:num w:numId="33">
-    <w:abstractNumId w:val="10"/>
+    <w:abstractNumId w:val="11"/>
   </w:num>
   <w:num w:numId="34">
-    <w:abstractNumId w:val="15"/>
+    <w:abstractNumId w:val="16"/>
   </w:num>
   <w:num w:numId="35">
     <w:abstractNumId w:val="6"/>
+  </w:num>
+  <w:num w:numId="36">
+    <w:abstractNumId w:val="29"/>
+  </w:num>
+  <w:num w:numId="37">
+    <w:abstractNumId w:val="10"/>
+  </w:num>
+  <w:num w:numId="38">
+    <w:abstractNumId w:val="17"/>
+  </w:num>
+  <w:num w:numId="39">
+    <w:abstractNumId w:val="30"/>
   </w:num>
 </w:numbering>
 </file>
@@ -15103,7 +16607,7 @@
   <a:extraClrSchemeLst/>
   <a:extLst>
     <a:ext uri="{05A4C25C-085E-4340-85A3-A5531E510DB2}">
-      <thm15:themeFamily xmlns="" xmlns:thm15="http://schemas.microsoft.com/office/thememl/2012/main" name="Office Theme" id="{2E142A2C-CD16-42D6-873A-C26D2A0506FA}" vid="{1BDDFF52-6CD6-40A5-AB3C-68EB2F1E4D0A}"/>
+      <thm15:themeFamily xmlns:thm15="http://schemas.microsoft.com/office/thememl/2012/main" xmlns="" name="Office Theme" id="{2E142A2C-CD16-42D6-873A-C26D2A0506FA}" vid="{1BDDFF52-6CD6-40A5-AB3C-68EB2F1E4D0A}"/>
     </a:ext>
   </a:extLst>
 </a:theme>
@@ -15114,7 +16618,7 @@
 </file>
 
 <file path=customXml/itemProps1.xml><?xml version="1.0" encoding="utf-8"?>
-<ds:datastoreItem xmlns:ds="http://schemas.openxmlformats.org/officeDocument/2006/customXml" ds:itemID="{5D54F568-7FB2-4EFD-AA0B-3F1B9AA8FEAF}">
+<ds:datastoreItem xmlns:ds="http://schemas.openxmlformats.org/officeDocument/2006/customXml" ds:itemID="{BF3F087F-0407-47B6-8B38-E0F4B8C98A7B}">
   <ds:schemaRefs>
     <ds:schemaRef ds:uri="http://schemas.openxmlformats.org/officeDocument/2006/bibliography"/>
   </ds:schemaRefs>

</xml_diff>

<commit_message>
Unify format and spell checking
</commit_message>
<xml_diff>
--- a/docs/A2-VictoriaJoven.docx
+++ b/docs/A2-VictoriaJoven.docx
@@ -189,8 +189,8 @@
         <w:br w:type="page"/>
       </w:r>
     </w:p>
-    <w:bookmarkStart w:id="1" w:name="X67ca957123a34159b2dd2008ecd481e9c41b488" w:displacedByCustomXml="next"/>
-    <w:bookmarkStart w:id="2" w:name="population-size-and-stopping-criteria" w:displacedByCustomXml="next"/>
+    <w:bookmarkStart w:id="1" w:name="population-size-and-stopping-criteria" w:displacedByCustomXml="next"/>
+    <w:bookmarkStart w:id="2" w:name="X67ca957123a34159b2dd2008ecd481e9c41b488" w:displacedByCustomXml="next"/>
     <w:sdt>
       <w:sdtPr>
         <w:rPr>
@@ -268,7 +268,7 @@
             <w:rPr>
               <w:noProof/>
             </w:rPr>
-            <w:instrText>HYPERLINK \l "_Toc218503634"</w:instrText>
+            <w:instrText>HYPERLINK \l "_Toc218506065"</w:instrText>
           </w:r>
           <w:r>
             <w:rPr>
@@ -295,7 +295,7 @@
               <w:rStyle w:val="Hipervnculo"/>
               <w:noProof/>
             </w:rPr>
-            <w:t>1. Chromosome and Algorithmic Adaptations</w:t>
+            <w:t>1. Chromosome and algorithmic adaptations</w:t>
           </w:r>
           <w:r>
             <w:rPr>
@@ -316,7 +316,7 @@
               <w:noProof/>
               <w:webHidden/>
             </w:rPr>
-            <w:instrText xml:space="preserve"> PAGEREF _Toc218503634 \h </w:instrText>
+            <w:instrText xml:space="preserve"> PAGEREF _Toc218506065 \h </w:instrText>
           </w:r>
           <w:r>
             <w:rPr>
@@ -367,7 +367,7 @@
               <w:lang w:val="es-ES" w:eastAsia="es-ES"/>
             </w:rPr>
           </w:pPr>
-          <w:hyperlink w:anchor="_Toc218503635" w:history="1">
+          <w:hyperlink w:anchor="_Toc218506066" w:history="1">
             <w:r>
               <w:rPr>
                 <w:rStyle w:val="Hipervnculo"/>
@@ -394,7 +394,7 @@
                 <w:noProof/>
                 <w:webHidden/>
               </w:rPr>
-              <w:instrText xml:space="preserve"> PAGEREF _Toc218503635 \h </w:instrText>
+              <w:instrText xml:space="preserve"> PAGEREF _Toc218506066 \h </w:instrText>
             </w:r>
             <w:r>
               <w:rPr>
@@ -439,13 +439,13 @@
               <w:lang w:val="es-ES" w:eastAsia="es-ES"/>
             </w:rPr>
           </w:pPr>
-          <w:hyperlink w:anchor="_Toc218503636" w:history="1">
+          <w:hyperlink w:anchor="_Toc218506067" w:history="1">
             <w:r>
               <w:rPr>
                 <w:rStyle w:val="Hipervnculo"/>
                 <w:noProof/>
               </w:rPr>
-              <w:t>1.2 Fitness Evaluation</w:t>
+              <w:t>1.2 Fitness evaluation</w:t>
             </w:r>
             <w:r>
               <w:rPr>
@@ -466,7 +466,7 @@
                 <w:noProof/>
                 <w:webHidden/>
               </w:rPr>
-              <w:instrText xml:space="preserve"> PAGEREF _Toc218503636 \h </w:instrText>
+              <w:instrText xml:space="preserve"> PAGEREF _Toc218506067 \h </w:instrText>
             </w:r>
             <w:r>
               <w:rPr>
@@ -511,13 +511,13 @@
               <w:lang w:val="es-ES" w:eastAsia="es-ES"/>
             </w:rPr>
           </w:pPr>
-          <w:hyperlink w:anchor="_Toc218503637" w:history="1">
+          <w:hyperlink w:anchor="_Toc218506068" w:history="1">
             <w:r>
               <w:rPr>
                 <w:rStyle w:val="Hipervnculo"/>
                 <w:noProof/>
               </w:rPr>
-              <w:t>1.3 Selection tecniques</w:t>
+              <w:t>1.3 Selection techniques</w:t>
             </w:r>
             <w:r>
               <w:rPr>
@@ -538,7 +538,7 @@
                 <w:noProof/>
                 <w:webHidden/>
               </w:rPr>
-              <w:instrText xml:space="preserve"> PAGEREF _Toc218503637 \h </w:instrText>
+              <w:instrText xml:space="preserve"> PAGEREF _Toc218506068 \h </w:instrText>
             </w:r>
             <w:r>
               <w:rPr>
@@ -583,13 +583,13 @@
               <w:lang w:val="es-ES" w:eastAsia="es-ES"/>
             </w:rPr>
           </w:pPr>
-          <w:hyperlink w:anchor="_Toc218503638" w:history="1">
+          <w:hyperlink w:anchor="_Toc218506069" w:history="1">
             <w:r>
               <w:rPr>
                 <w:rStyle w:val="Hipervnculo"/>
                 <w:noProof/>
               </w:rPr>
-              <w:t>1.3.1 Tournament Selection</w:t>
+              <w:t>1.3.1 Tournament selection</w:t>
             </w:r>
             <w:r>
               <w:rPr>
@@ -610,7 +610,7 @@
                 <w:noProof/>
                 <w:webHidden/>
               </w:rPr>
-              <w:instrText xml:space="preserve"> PAGEREF _Toc218503638 \h </w:instrText>
+              <w:instrText xml:space="preserve"> PAGEREF _Toc218506069 \h </w:instrText>
             </w:r>
             <w:r>
               <w:rPr>
@@ -655,13 +655,13 @@
               <w:lang w:val="es-ES" w:eastAsia="es-ES"/>
             </w:rPr>
           </w:pPr>
-          <w:hyperlink w:anchor="_Toc218503639" w:history="1">
+          <w:hyperlink w:anchor="_Toc218506070" w:history="1">
             <w:r>
               <w:rPr>
                 <w:rStyle w:val="Hipervnculo"/>
                 <w:noProof/>
               </w:rPr>
-              <w:t>1.3.2 Roulette Wheel Selection</w:t>
+              <w:t>1.3.2 Roulette wheel selection</w:t>
             </w:r>
             <w:r>
               <w:rPr>
@@ -682,7 +682,7 @@
                 <w:noProof/>
                 <w:webHidden/>
               </w:rPr>
-              <w:instrText xml:space="preserve"> PAGEREF _Toc218503639 \h </w:instrText>
+              <w:instrText xml:space="preserve"> PAGEREF _Toc218506070 \h </w:instrText>
             </w:r>
             <w:r>
               <w:rPr>
@@ -727,13 +727,13 @@
               <w:lang w:val="es-ES" w:eastAsia="es-ES"/>
             </w:rPr>
           </w:pPr>
-          <w:hyperlink w:anchor="_Toc218503640" w:history="1">
+          <w:hyperlink w:anchor="_Toc218506071" w:history="1">
             <w:r>
               <w:rPr>
                 <w:rStyle w:val="Hipervnculo"/>
                 <w:noProof/>
               </w:rPr>
-              <w:t>1.4 Crossover tecnhniques</w:t>
+              <w:t>1.4 Crossover techniques</w:t>
             </w:r>
             <w:r>
               <w:rPr>
@@ -754,7 +754,7 @@
                 <w:noProof/>
                 <w:webHidden/>
               </w:rPr>
-              <w:instrText xml:space="preserve"> PAGEREF _Toc218503640 \h </w:instrText>
+              <w:instrText xml:space="preserve"> PAGEREF _Toc218506071 \h </w:instrText>
             </w:r>
             <w:r>
               <w:rPr>
@@ -799,13 +799,13 @@
               <w:lang w:val="es-ES" w:eastAsia="es-ES"/>
             </w:rPr>
           </w:pPr>
-          <w:hyperlink w:anchor="_Toc218503641" w:history="1">
+          <w:hyperlink w:anchor="_Toc218506072" w:history="1">
             <w:r>
               <w:rPr>
                 <w:rStyle w:val="Hipervnculo"/>
                 <w:noProof/>
               </w:rPr>
-              <w:t>1.4.1 Precedence Preserving Crossover (PPX)</w:t>
+              <w:t>1.4.1 Precedence preserving crossover (PPX)</w:t>
             </w:r>
             <w:r>
               <w:rPr>
@@ -826,7 +826,7 @@
                 <w:noProof/>
                 <w:webHidden/>
               </w:rPr>
-              <w:instrText xml:space="preserve"> PAGEREF _Toc218503641 \h </w:instrText>
+              <w:instrText xml:space="preserve"> PAGEREF _Toc218506072 \h </w:instrText>
             </w:r>
             <w:r>
               <w:rPr>
@@ -871,13 +871,13 @@
               <w:lang w:val="es-ES" w:eastAsia="es-ES"/>
             </w:rPr>
           </w:pPr>
-          <w:hyperlink w:anchor="_Toc218503642" w:history="1">
+          <w:hyperlink w:anchor="_Toc218506073" w:history="1">
             <w:r>
               <w:rPr>
                 <w:rStyle w:val="Hipervnculo"/>
                 <w:noProof/>
               </w:rPr>
-              <w:t>1.4.2 Job-Based Crossover (JBX)</w:t>
+              <w:t>1.4.2 Job-based crossover (JBX)</w:t>
             </w:r>
             <w:r>
               <w:rPr>
@@ -898,7 +898,7 @@
                 <w:noProof/>
                 <w:webHidden/>
               </w:rPr>
-              <w:instrText xml:space="preserve"> PAGEREF _Toc218503642 \h </w:instrText>
+              <w:instrText xml:space="preserve"> PAGEREF _Toc218506073 \h </w:instrText>
             </w:r>
             <w:r>
               <w:rPr>
@@ -943,13 +943,13 @@
               <w:lang w:val="es-ES" w:eastAsia="es-ES"/>
             </w:rPr>
           </w:pPr>
-          <w:hyperlink w:anchor="_Toc218503643" w:history="1">
+          <w:hyperlink w:anchor="_Toc218506074" w:history="1">
             <w:r>
               <w:rPr>
                 <w:rStyle w:val="Hipervnculo"/>
                 <w:noProof/>
               </w:rPr>
-              <w:t>1.5 Mutation Operators</w:t>
+              <w:t>1.5 Mutation operators</w:t>
             </w:r>
             <w:r>
               <w:rPr>
@@ -970,7 +970,7 @@
                 <w:noProof/>
                 <w:webHidden/>
               </w:rPr>
-              <w:instrText xml:space="preserve"> PAGEREF _Toc218503643 \h </w:instrText>
+              <w:instrText xml:space="preserve"> PAGEREF _Toc218506074 \h </w:instrText>
             </w:r>
             <w:r>
               <w:rPr>
@@ -1015,13 +1015,13 @@
               <w:lang w:val="es-ES" w:eastAsia="es-ES"/>
             </w:rPr>
           </w:pPr>
-          <w:hyperlink w:anchor="_Toc218503644" w:history="1">
+          <w:hyperlink w:anchor="_Toc218506075" w:history="1">
             <w:r>
               <w:rPr>
                 <w:rStyle w:val="Hipervnculo"/>
                 <w:noProof/>
               </w:rPr>
-              <w:t>1.5.1 Swap Mutation</w:t>
+              <w:t>1.5.1 Swap mutation</w:t>
             </w:r>
             <w:r>
               <w:rPr>
@@ -1042,7 +1042,7 @@
                 <w:noProof/>
                 <w:webHidden/>
               </w:rPr>
-              <w:instrText xml:space="preserve"> PAGEREF _Toc218503644 \h </w:instrText>
+              <w:instrText xml:space="preserve"> PAGEREF _Toc218506075 \h </w:instrText>
             </w:r>
             <w:r>
               <w:rPr>
@@ -1087,13 +1087,13 @@
               <w:lang w:val="es-ES" w:eastAsia="es-ES"/>
             </w:rPr>
           </w:pPr>
-          <w:hyperlink w:anchor="_Toc218503645" w:history="1">
+          <w:hyperlink w:anchor="_Toc218506076" w:history="1">
             <w:r>
               <w:rPr>
                 <w:rStyle w:val="Hipervnculo"/>
                 <w:noProof/>
               </w:rPr>
-              <w:t>1.5.2 Insertion Mutation</w:t>
+              <w:t>1.5.2 Insertion mutation</w:t>
             </w:r>
             <w:r>
               <w:rPr>
@@ -1114,7 +1114,7 @@
                 <w:noProof/>
                 <w:webHidden/>
               </w:rPr>
-              <w:instrText xml:space="preserve"> PAGEREF _Toc218503645 \h </w:instrText>
+              <w:instrText xml:space="preserve"> PAGEREF _Toc218506076 \h </w:instrText>
             </w:r>
             <w:r>
               <w:rPr>
@@ -1159,7 +1159,7 @@
               <w:lang w:val="es-ES" w:eastAsia="es-ES"/>
             </w:rPr>
           </w:pPr>
-          <w:hyperlink w:anchor="_Toc218503646" w:history="1">
+          <w:hyperlink w:anchor="_Toc218506077" w:history="1">
             <w:r>
               <w:rPr>
                 <w:rStyle w:val="Hipervnculo"/>
@@ -1186,7 +1186,7 @@
                 <w:noProof/>
                 <w:webHidden/>
               </w:rPr>
-              <w:instrText xml:space="preserve"> PAGEREF _Toc218503646 \h </w:instrText>
+              <w:instrText xml:space="preserve"> PAGEREF _Toc218506077 \h </w:instrText>
             </w:r>
             <w:r>
               <w:rPr>
@@ -1231,7 +1231,7 @@
               <w:lang w:val="es-ES" w:eastAsia="es-ES"/>
             </w:rPr>
           </w:pPr>
-          <w:hyperlink w:anchor="_Toc218503647" w:history="1">
+          <w:hyperlink w:anchor="_Toc218506078" w:history="1">
             <w:r>
               <w:rPr>
                 <w:rStyle w:val="Hipervnculo"/>
@@ -1258,7 +1258,7 @@
                 <w:noProof/>
                 <w:webHidden/>
               </w:rPr>
-              <w:instrText xml:space="preserve"> PAGEREF _Toc218503647 \h </w:instrText>
+              <w:instrText xml:space="preserve"> PAGEREF _Toc218506078 \h </w:instrText>
             </w:r>
             <w:r>
               <w:rPr>
@@ -1303,7 +1303,7 @@
               <w:lang w:val="es-ES" w:eastAsia="es-ES"/>
             </w:rPr>
           </w:pPr>
-          <w:hyperlink w:anchor="_Toc218503648" w:history="1">
+          <w:hyperlink w:anchor="_Toc218506079" w:history="1">
             <w:r>
               <w:rPr>
                 <w:rStyle w:val="Hipervnculo"/>
@@ -1338,7 +1338,7 @@
                 <w:noProof/>
                 <w:webHidden/>
               </w:rPr>
-              <w:instrText xml:space="preserve"> PAGEREF _Toc218503648 \h </w:instrText>
+              <w:instrText xml:space="preserve"> PAGEREF _Toc218506079 \h </w:instrText>
             </w:r>
             <w:r>
               <w:rPr>
@@ -1383,13 +1383,13 @@
               <w:lang w:val="es-ES" w:eastAsia="es-ES"/>
             </w:rPr>
           </w:pPr>
-          <w:hyperlink w:anchor="_Toc218503649" w:history="1">
+          <w:hyperlink w:anchor="_Toc218506080" w:history="1">
             <w:r>
               <w:rPr>
                 <w:rStyle w:val="Hipervnculo"/>
                 <w:noProof/>
               </w:rPr>
-              <w:t>2.1 Small Instance (3–5 Machines)</w:t>
+              <w:t>2.1 Small instance</w:t>
             </w:r>
             <w:r>
               <w:rPr>
@@ -1410,7 +1410,7 @@
                 <w:noProof/>
                 <w:webHidden/>
               </w:rPr>
-              <w:instrText xml:space="preserve"> PAGEREF _Toc218503649 \h </w:instrText>
+              <w:instrText xml:space="preserve"> PAGEREF _Toc218506080 \h </w:instrText>
             </w:r>
             <w:r>
               <w:rPr>
@@ -1455,7 +1455,7 @@
               <w:lang w:val="es-ES" w:eastAsia="es-ES"/>
             </w:rPr>
           </w:pPr>
-          <w:hyperlink w:anchor="_Toc218503650" w:history="1">
+          <w:hyperlink w:anchor="_Toc218506081" w:history="1">
             <w:r>
               <w:rPr>
                 <w:rStyle w:val="Hipervnculo"/>
@@ -1482,7 +1482,7 @@
                 <w:noProof/>
                 <w:webHidden/>
               </w:rPr>
-              <w:instrText xml:space="preserve"> PAGEREF _Toc218503650 \h </w:instrText>
+              <w:instrText xml:space="preserve"> PAGEREF _Toc218506081 \h </w:instrText>
             </w:r>
             <w:r>
               <w:rPr>
@@ -1527,7 +1527,7 @@
               <w:lang w:val="es-ES" w:eastAsia="es-ES"/>
             </w:rPr>
           </w:pPr>
-          <w:hyperlink w:anchor="_Toc218503651" w:history="1">
+          <w:hyperlink w:anchor="_Toc218506082" w:history="1">
             <w:r>
               <w:rPr>
                 <w:rStyle w:val="Hipervnculo"/>
@@ -1554,7 +1554,7 @@
                 <w:noProof/>
                 <w:webHidden/>
               </w:rPr>
-              <w:instrText xml:space="preserve"> PAGEREF _Toc218503651 \h </w:instrText>
+              <w:instrText xml:space="preserve"> PAGEREF _Toc218506082 \h </w:instrText>
             </w:r>
             <w:r>
               <w:rPr>
@@ -1599,7 +1599,7 @@
               <w:lang w:val="es-ES" w:eastAsia="es-ES"/>
             </w:rPr>
           </w:pPr>
-          <w:hyperlink w:anchor="_Toc218503652" w:history="1">
+          <w:hyperlink w:anchor="_Toc218506083" w:history="1">
             <w:r>
               <w:rPr>
                 <w:rStyle w:val="Hipervnculo"/>
@@ -1626,7 +1626,7 @@
                 <w:noProof/>
                 <w:webHidden/>
               </w:rPr>
-              <w:instrText xml:space="preserve"> PAGEREF _Toc218503652 \h </w:instrText>
+              <w:instrText xml:space="preserve"> PAGEREF _Toc218506083 \h </w:instrText>
             </w:r>
             <w:r>
               <w:rPr>
@@ -1671,7 +1671,7 @@
               <w:lang w:val="es-ES" w:eastAsia="es-ES"/>
             </w:rPr>
           </w:pPr>
-          <w:hyperlink w:anchor="_Toc218503653" w:history="1">
+          <w:hyperlink w:anchor="_Toc218506084" w:history="1">
             <w:r>
               <w:rPr>
                 <w:rStyle w:val="Hipervnculo"/>
@@ -1698,7 +1698,7 @@
                 <w:noProof/>
                 <w:webHidden/>
               </w:rPr>
-              <w:instrText xml:space="preserve"> PAGEREF _Toc218503653 \h </w:instrText>
+              <w:instrText xml:space="preserve"> PAGEREF _Toc218506084 \h </w:instrText>
             </w:r>
             <w:r>
               <w:rPr>
@@ -1743,7 +1743,7 @@
               <w:lang w:val="es-ES" w:eastAsia="es-ES"/>
             </w:rPr>
           </w:pPr>
-          <w:hyperlink w:anchor="_Toc218503654" w:history="1">
+          <w:hyperlink w:anchor="_Toc218506085" w:history="1">
             <w:r>
               <w:rPr>
                 <w:rStyle w:val="Hipervnculo"/>
@@ -1770,7 +1770,7 @@
                 <w:noProof/>
                 <w:webHidden/>
               </w:rPr>
-              <w:instrText xml:space="preserve"> PAGEREF _Toc218503654 \h </w:instrText>
+              <w:instrText xml:space="preserve"> PAGEREF _Toc218506085 \h </w:instrText>
             </w:r>
             <w:r>
               <w:rPr>
@@ -1815,7 +1815,7 @@
               <w:lang w:val="es-ES" w:eastAsia="es-ES"/>
             </w:rPr>
           </w:pPr>
-          <w:hyperlink w:anchor="_Toc218503655" w:history="1">
+          <w:hyperlink w:anchor="_Toc218506086" w:history="1">
             <w:r>
               <w:rPr>
                 <w:rStyle w:val="Hipervnculo"/>
@@ -1842,7 +1842,7 @@
                 <w:noProof/>
                 <w:webHidden/>
               </w:rPr>
-              <w:instrText xml:space="preserve"> PAGEREF _Toc218503655 \h </w:instrText>
+              <w:instrText xml:space="preserve"> PAGEREF _Toc218506086 \h </w:instrText>
             </w:r>
             <w:r>
               <w:rPr>
@@ -1887,7 +1887,7 @@
               <w:lang w:val="es-ES" w:eastAsia="es-ES"/>
             </w:rPr>
           </w:pPr>
-          <w:hyperlink w:anchor="_Toc218503656" w:history="1">
+          <w:hyperlink w:anchor="_Toc218506087" w:history="1">
             <w:r>
               <w:rPr>
                 <w:rStyle w:val="Hipervnculo"/>
@@ -1914,7 +1914,7 @@
                 <w:noProof/>
                 <w:webHidden/>
               </w:rPr>
-              <w:instrText xml:space="preserve"> PAGEREF _Toc218503656 \h </w:instrText>
+              <w:instrText xml:space="preserve"> PAGEREF _Toc218506087 \h </w:instrText>
             </w:r>
             <w:r>
               <w:rPr>
@@ -1959,7 +1959,7 @@
               <w:lang w:val="es-ES" w:eastAsia="es-ES"/>
             </w:rPr>
           </w:pPr>
-          <w:hyperlink w:anchor="_Toc218503657" w:history="1">
+          <w:hyperlink w:anchor="_Toc218506088" w:history="1">
             <w:r>
               <w:rPr>
                 <w:rStyle w:val="Hipervnculo"/>
@@ -1986,7 +1986,7 @@
                 <w:noProof/>
                 <w:webHidden/>
               </w:rPr>
-              <w:instrText xml:space="preserve"> PAGEREF _Toc218503657 \h </w:instrText>
+              <w:instrText xml:space="preserve"> PAGEREF _Toc218506088 \h </w:instrText>
             </w:r>
             <w:r>
               <w:rPr>
@@ -2037,14 +2037,38 @@
       <w:pPr>
         <w:pStyle w:val="Ttulo1"/>
       </w:pPr>
-      <w:bookmarkStart w:id="4" w:name="_Toc218503634"/>
+      <w:bookmarkStart w:id="4" w:name="_Toc218506065"/>
       <w:r>
         <w:rPr>
           <w:rStyle w:val="Textoennegrita"/>
           <w:b w:val="0"/>
           <w:bCs w:val="0"/>
         </w:rPr>
-        <w:t>1. Chromosome and Algorithmic Adaptations</w:t>
+        <w:t>1. Chromosome and a</w:t>
+      </w:r>
+      <w:r>
+        <w:rPr>
+          <w:rStyle w:val="Textoennegrita"/>
+          <w:b w:val="0"/>
+          <w:bCs w:val="0"/>
+        </w:rPr>
+        <w:t xml:space="preserve">lgorithmic </w:t>
+      </w:r>
+      <w:r>
+        <w:rPr>
+          <w:rStyle w:val="Textoennegrita"/>
+          <w:b w:val="0"/>
+          <w:bCs w:val="0"/>
+        </w:rPr>
+        <w:t>a</w:t>
+      </w:r>
+      <w:r>
+        <w:rPr>
+          <w:rStyle w:val="Textoennegrita"/>
+          <w:b w:val="0"/>
+          <w:bCs w:val="0"/>
+        </w:rPr>
+        <w:t>daptations</w:t>
       </w:r>
       <w:bookmarkEnd w:id="4"/>
     </w:p>
@@ -2066,7 +2090,7 @@
       <w:pPr>
         <w:pStyle w:val="Ttulo2"/>
       </w:pPr>
-      <w:bookmarkStart w:id="5" w:name="_Toc218503635"/>
+      <w:bookmarkStart w:id="5" w:name="_Toc218506066"/>
       <w:r>
         <w:rPr>
           <w:rStyle w:val="Textoennegrita"/>
@@ -2281,14 +2305,22 @@
       <w:pPr>
         <w:pStyle w:val="Ttulo2"/>
       </w:pPr>
-      <w:bookmarkStart w:id="6" w:name="_Toc218503636"/>
+      <w:bookmarkStart w:id="6" w:name="_Toc218506067"/>
       <w:r>
         <w:rPr>
           <w:rStyle w:val="Textoennegrita"/>
           <w:b w:val="0"/>
           <w:bCs w:val="0"/>
         </w:rPr>
-        <w:t>1.2 Fitness Evaluation</w:t>
+        <w:t>1.2 Fitness e</w:t>
+      </w:r>
+      <w:r>
+        <w:rPr>
+          <w:rStyle w:val="Textoennegrita"/>
+          <w:b w:val="0"/>
+          <w:bCs w:val="0"/>
+        </w:rPr>
+        <w:t>valuation</w:t>
       </w:r>
       <w:bookmarkEnd w:id="6"/>
     </w:p>
@@ -2397,7 +2429,7 @@
       <w:pPr>
         <w:pStyle w:val="Ttulo2"/>
       </w:pPr>
-      <w:bookmarkStart w:id="7" w:name="_Toc218503637"/>
+      <w:bookmarkStart w:id="7" w:name="_Toc218506068"/>
       <w:r>
         <w:rPr>
           <w:rStyle w:val="Textoennegrita"/>
@@ -2412,7 +2444,23 @@
           <w:b w:val="0"/>
           <w:bCs w:val="0"/>
         </w:rPr>
-        <w:t>tecniques</w:t>
+        <w:t>tec</w:t>
+      </w:r>
+      <w:r>
+        <w:rPr>
+          <w:rStyle w:val="Textoennegrita"/>
+          <w:b w:val="0"/>
+          <w:bCs w:val="0"/>
+        </w:rPr>
+        <w:t>h</w:t>
+      </w:r>
+      <w:r>
+        <w:rPr>
+          <w:rStyle w:val="Textoennegrita"/>
+          <w:b w:val="0"/>
+          <w:bCs w:val="0"/>
+        </w:rPr>
+        <w:t>niques</w:t>
       </w:r>
       <w:bookmarkEnd w:id="7"/>
     </w:p>
@@ -2459,7 +2507,7 @@
           <w:noProof/>
         </w:rPr>
         <w:drawing>
-          <wp:inline distT="0" distB="0" distL="0" distR="0" wp14:anchorId="5AFD891F" wp14:editId="4B824154">
+          <wp:inline distT="0" distB="0" distL="0" distR="0" wp14:anchorId="575A709A" wp14:editId="439EBB3B">
             <wp:extent cx="2371572" cy="1043166"/>
             <wp:effectExtent l="0" t="0" r="0" b="5080"/>
             <wp:docPr id="2" name="Imagen 2"/>
@@ -2570,14 +2618,22 @@
       <w:pPr>
         <w:pStyle w:val="Ttulo3"/>
       </w:pPr>
-      <w:bookmarkStart w:id="8" w:name="_Toc218503638"/>
+      <w:bookmarkStart w:id="8" w:name="_Toc218506069"/>
       <w:r>
         <w:rPr>
           <w:rStyle w:val="Textoennegrita"/>
           <w:b w:val="0"/>
           <w:bCs w:val="0"/>
         </w:rPr>
-        <w:t>1.3.1 Tournament Selection</w:t>
+        <w:t>1.3.1 Tournament s</w:t>
+      </w:r>
+      <w:r>
+        <w:rPr>
+          <w:rStyle w:val="Textoennegrita"/>
+          <w:b w:val="0"/>
+          <w:bCs w:val="0"/>
+        </w:rPr>
+        <w:t>election</w:t>
       </w:r>
       <w:bookmarkEnd w:id="8"/>
     </w:p>
@@ -2749,14 +2805,30 @@
       <w:pPr>
         <w:pStyle w:val="Ttulo3"/>
       </w:pPr>
-      <w:bookmarkStart w:id="9" w:name="_Toc218503639"/>
+      <w:bookmarkStart w:id="9" w:name="_Toc218506070"/>
       <w:r>
         <w:rPr>
           <w:rStyle w:val="Textoennegrita"/>
           <w:b w:val="0"/>
           <w:bCs w:val="0"/>
         </w:rPr>
-        <w:t>1.3.2 Roulette Wheel Selection</w:t>
+        <w:t xml:space="preserve">1.3.2 </w:t>
+      </w:r>
+      <w:r>
+        <w:rPr>
+          <w:rStyle w:val="Textoennegrita"/>
+          <w:b w:val="0"/>
+          <w:bCs w:val="0"/>
+        </w:rPr>
+        <w:t>Roulette wheel s</w:t>
+      </w:r>
+      <w:r>
+        <w:rPr>
+          <w:rStyle w:val="Textoennegrita"/>
+          <w:b w:val="0"/>
+          <w:bCs w:val="0"/>
+        </w:rPr>
+        <w:t>election</w:t>
       </w:r>
       <w:bookmarkEnd w:id="9"/>
     </w:p>
@@ -2878,7 +2950,7 @@
           <w:noProof/>
         </w:rPr>
         <w:drawing>
-          <wp:inline distT="0" distB="0" distL="0" distR="0" wp14:anchorId="5F110FE7" wp14:editId="2C9BE956">
+          <wp:inline distT="0" distB="0" distL="0" distR="0" wp14:anchorId="3B81A6DE" wp14:editId="77EB63B8">
             <wp:extent cx="4445000" cy="2721789"/>
             <wp:effectExtent l="0" t="0" r="0" b="2540"/>
             <wp:docPr id="3" name="Imagen 3"/>
@@ -2938,7 +3010,7 @@
       <w:pPr>
         <w:pStyle w:val="Ttulo2"/>
       </w:pPr>
-      <w:bookmarkStart w:id="10" w:name="_Toc218503640"/>
+      <w:bookmarkStart w:id="10" w:name="_Toc218506071"/>
       <w:r>
         <w:rPr>
           <w:rStyle w:val="Textoennegrita"/>
@@ -2953,7 +3025,7 @@
           <w:b w:val="0"/>
           <w:bCs w:val="0"/>
         </w:rPr>
-        <w:t>tecnhniques</w:t>
+        <w:t>techniques</w:t>
       </w:r>
       <w:bookmarkEnd w:id="10"/>
     </w:p>
@@ -2998,7 +3070,7 @@
           <w:noProof/>
         </w:rPr>
         <w:drawing>
-          <wp:inline distT="0" distB="0" distL="0" distR="0" wp14:anchorId="483F87A8" wp14:editId="484402CF">
+          <wp:inline distT="0" distB="0" distL="0" distR="0" wp14:anchorId="1C5D7837" wp14:editId="48D99EE3">
             <wp:extent cx="1666584" cy="822376"/>
             <wp:effectExtent l="0" t="0" r="0" b="0"/>
             <wp:docPr id="12" name="Imagen 12"/>
@@ -3117,14 +3189,38 @@
       <w:pPr>
         <w:pStyle w:val="Ttulo3"/>
       </w:pPr>
-      <w:bookmarkStart w:id="11" w:name="_Toc218503641"/>
+      <w:bookmarkStart w:id="11" w:name="_Toc218506072"/>
       <w:r>
         <w:rPr>
           <w:rStyle w:val="Textoennegrita"/>
           <w:b w:val="0"/>
           <w:bCs w:val="0"/>
         </w:rPr>
-        <w:t>1.4.1 Precedence Preserving Crossover (PPX)</w:t>
+        <w:t>1.4.1 Precedence p</w:t>
+      </w:r>
+      <w:r>
+        <w:rPr>
+          <w:rStyle w:val="Textoennegrita"/>
+          <w:b w:val="0"/>
+          <w:bCs w:val="0"/>
+        </w:rPr>
+        <w:t>reserving</w:t>
+      </w:r>
+      <w:r>
+        <w:rPr>
+          <w:rStyle w:val="Textoennegrita"/>
+          <w:b w:val="0"/>
+          <w:bCs w:val="0"/>
+        </w:rPr>
+        <w:t xml:space="preserve"> c</w:t>
+      </w:r>
+      <w:r>
+        <w:rPr>
+          <w:rStyle w:val="Textoennegrita"/>
+          <w:b w:val="0"/>
+          <w:bCs w:val="0"/>
+        </w:rPr>
+        <w:t>rossover (PPX)</w:t>
       </w:r>
       <w:bookmarkEnd w:id="11"/>
     </w:p>
@@ -3247,7 +3343,7 @@
           <w:noProof/>
         </w:rPr>
         <w:drawing>
-          <wp:inline distT="0" distB="0" distL="0" distR="0" wp14:anchorId="0BB5D71D" wp14:editId="53A9C2B3">
+          <wp:inline distT="0" distB="0" distL="0" distR="0" wp14:anchorId="5FB13A30" wp14:editId="2D122778">
             <wp:extent cx="2264833" cy="2717800"/>
             <wp:effectExtent l="0" t="0" r="2540" b="6350"/>
             <wp:docPr id="13" name="Imagen 13"/>
@@ -3316,14 +3412,22 @@
       <w:pPr>
         <w:pStyle w:val="Ttulo3"/>
       </w:pPr>
-      <w:bookmarkStart w:id="12" w:name="_Toc218503642"/>
+      <w:bookmarkStart w:id="12" w:name="_Toc218506073"/>
       <w:r>
         <w:rPr>
           <w:rStyle w:val="Textoennegrita"/>
           <w:b w:val="0"/>
           <w:bCs w:val="0"/>
         </w:rPr>
-        <w:t>1.4.2 Job-Based Crossover (JBX)</w:t>
+        <w:t>1.4.2 Job-based c</w:t>
+      </w:r>
+      <w:r>
+        <w:rPr>
+          <w:rStyle w:val="Textoennegrita"/>
+          <w:b w:val="0"/>
+          <w:bCs w:val="0"/>
+        </w:rPr>
+        <w:t>rossover (JBX)</w:t>
       </w:r>
       <w:bookmarkEnd w:id="12"/>
     </w:p>
@@ -3418,7 +3522,7 @@
           <w:noProof/>
         </w:rPr>
         <w:drawing>
-          <wp:inline distT="0" distB="0" distL="0" distR="0" wp14:anchorId="4E77A7B2" wp14:editId="6465D376">
+          <wp:inline distT="0" distB="0" distL="0" distR="0" wp14:anchorId="2C80ECE1" wp14:editId="690C35BF">
             <wp:extent cx="3826812" cy="4580467"/>
             <wp:effectExtent l="0" t="0" r="2540" b="0"/>
             <wp:docPr id="14" name="Imagen 14"/>
@@ -3472,40 +3576,56 @@
       <w:pPr>
         <w:pStyle w:val="Ttulo2"/>
       </w:pPr>
-      <w:bookmarkStart w:id="13" w:name="_Toc218503643"/>
+      <w:bookmarkStart w:id="13" w:name="_Toc218506074"/>
       <w:r>
         <w:rPr>
           <w:rStyle w:val="Textoennegrita"/>
           <w:b w:val="0"/>
           <w:bCs w:val="0"/>
         </w:rPr>
-        <w:t>1.5 Mutation Operators</w:t>
-      </w:r>
-      <w:bookmarkEnd w:id="13"/>
-    </w:p>
-    <w:p>
-      <w:pPr>
-        <w:pStyle w:val="NormalWeb"/>
-      </w:pPr>
-      <w:r>
-        <w:t>M</w:t>
-      </w:r>
-      <w:r>
-        <w:t>utation as a mechanism to explore local neighborhoods of the search space. For binary encodings, mutation flips bits; for permutations, mutation must preserve feasibility.</w:t>
-      </w:r>
-    </w:p>
-    <w:p>
-      <w:pPr>
-        <w:pStyle w:val="Ttulo3"/>
-      </w:pPr>
-      <w:bookmarkStart w:id="14" w:name="_Toc218503644"/>
+        <w:t>1.5 Mutation o</w:t>
+      </w:r>
       <w:r>
         <w:rPr>
           <w:rStyle w:val="Textoennegrita"/>
           <w:b w:val="0"/>
           <w:bCs w:val="0"/>
         </w:rPr>
-        <w:t>1.5.1 Swap Mutation</w:t>
+        <w:t>perators</w:t>
+      </w:r>
+      <w:bookmarkEnd w:id="13"/>
+    </w:p>
+    <w:p>
+      <w:pPr>
+        <w:pStyle w:val="NormalWeb"/>
+      </w:pPr>
+      <w:r>
+        <w:t>M</w:t>
+      </w:r>
+      <w:r>
+        <w:t>utation as a mechanism to explore local neighborhoods of the search space. For binary encodings, mutation flips bits; for permutations, mutation must preserve feasibility.</w:t>
+      </w:r>
+    </w:p>
+    <w:p>
+      <w:pPr>
+        <w:pStyle w:val="Ttulo3"/>
+      </w:pPr>
+      <w:bookmarkStart w:id="14" w:name="_Toc218506075"/>
+      <w:r>
+        <w:rPr>
+          <w:rStyle w:val="Textoennegrita"/>
+          <w:b w:val="0"/>
+          <w:bCs w:val="0"/>
+        </w:rPr>
+        <w:t>1.5.1 Swap m</w:t>
+      </w:r>
+      <w:r>
+        <w:rPr>
+          <w:rStyle w:val="Textoennegrita"/>
+          <w:b w:val="0"/>
+          <w:bCs w:val="0"/>
+        </w:rPr>
+        <w:t>utation</w:t>
       </w:r>
       <w:bookmarkEnd w:id="14"/>
     </w:p>
@@ -3594,7 +3714,7 @@
           <w:noProof/>
         </w:rPr>
         <w:drawing>
-          <wp:inline distT="0" distB="0" distL="0" distR="0" wp14:anchorId="677DE1C3" wp14:editId="634AD18D">
+          <wp:inline distT="0" distB="0" distL="0" distR="0" wp14:anchorId="1476E191" wp14:editId="2FB830D9">
             <wp:extent cx="3733800" cy="1427175"/>
             <wp:effectExtent l="0" t="0" r="0" b="1905"/>
             <wp:docPr id="15" name="Imagen 15"/>
@@ -3634,14 +3754,22 @@
       <w:pPr>
         <w:pStyle w:val="Ttulo3"/>
       </w:pPr>
-      <w:bookmarkStart w:id="15" w:name="_Toc218503645"/>
+      <w:bookmarkStart w:id="15" w:name="_Toc218506076"/>
       <w:r>
         <w:rPr>
           <w:rStyle w:val="Textoennegrita"/>
           <w:b w:val="0"/>
           <w:bCs w:val="0"/>
         </w:rPr>
-        <w:t>1.5.2 Insertion Mutation</w:t>
+        <w:t>1.5.2 Insertion m</w:t>
+      </w:r>
+      <w:r>
+        <w:rPr>
+          <w:rStyle w:val="Textoennegrita"/>
+          <w:b w:val="0"/>
+          <w:bCs w:val="0"/>
+        </w:rPr>
+        <w:t>utation</w:t>
       </w:r>
       <w:bookmarkEnd w:id="15"/>
     </w:p>
@@ -3728,7 +3856,7 @@
           <w:noProof/>
         </w:rPr>
         <w:drawing>
-          <wp:inline distT="0" distB="0" distL="0" distR="0" wp14:anchorId="00C9522D" wp14:editId="41A39F11">
+          <wp:inline distT="0" distB="0" distL="0" distR="0" wp14:anchorId="4836BF03" wp14:editId="774AA92F">
             <wp:extent cx="3810000" cy="1192245"/>
             <wp:effectExtent l="0" t="0" r="0" b="8255"/>
             <wp:docPr id="16" name="Imagen 16"/>
@@ -3768,7 +3896,7 @@
       <w:pPr>
         <w:pStyle w:val="Ttulo2"/>
       </w:pPr>
-      <w:bookmarkStart w:id="16" w:name="_Toc218503646"/>
+      <w:bookmarkStart w:id="16" w:name="_Toc218506077"/>
       <w:r>
         <w:rPr>
           <w:rStyle w:val="Textoennegrita"/>
@@ -3869,7 +3997,7 @@
           <w:noProof/>
         </w:rPr>
         <w:drawing>
-          <wp:inline distT="0" distB="0" distL="0" distR="0" wp14:anchorId="7FEB852B" wp14:editId="61F0A2CE">
+          <wp:inline distT="0" distB="0" distL="0" distR="0" wp14:anchorId="06495AC7" wp14:editId="472C2A95">
             <wp:extent cx="5612130" cy="699135"/>
             <wp:effectExtent l="0" t="0" r="7620" b="5715"/>
             <wp:docPr id="17" name="Imagen 17"/>
@@ -3917,7 +4045,7 @@
       <w:pPr>
         <w:pStyle w:val="Ttulo2"/>
       </w:pPr>
-      <w:bookmarkStart w:id="17" w:name="_Toc218503647"/>
+      <w:bookmarkStart w:id="17" w:name="_Toc218506078"/>
       <w:r>
         <w:rPr>
           <w:rStyle w:val="Textoennegrita"/>
@@ -4052,7 +4180,7 @@
           <w:noProof/>
         </w:rPr>
         <w:drawing>
-          <wp:inline distT="0" distB="0" distL="0" distR="0" wp14:anchorId="1718A5C8" wp14:editId="3FF13FC1">
+          <wp:inline distT="0" distB="0" distL="0" distR="0" wp14:anchorId="046A6901" wp14:editId="014AFACC">
             <wp:extent cx="3924300" cy="1019175"/>
             <wp:effectExtent l="0" t="0" r="0" b="9525"/>
             <wp:docPr id="25" name="Imagen 25"/>
@@ -4135,7 +4263,7 @@
         </w:rPr>
       </w:pPr>
       <w:bookmarkStart w:id="18" w:name="experimental-results"/>
-      <w:bookmarkStart w:id="19" w:name="_Toc218503648"/>
+      <w:bookmarkStart w:id="19" w:name="_Toc218506079"/>
       <w:bookmarkEnd w:id="2"/>
       <w:bookmarkEnd w:id="1"/>
       <w:r>
@@ -4204,9 +4332,15 @@
         <w:pStyle w:val="Ttulo2"/>
       </w:pPr>
       <w:bookmarkStart w:id="20" w:name="dataset-1-small-instance-35-machines"/>
-      <w:bookmarkStart w:id="21" w:name="_Toc218503649"/>
-      <w:r>
-        <w:t>2.1 Small Instance (3–5 Machines)</w:t>
+      <w:bookmarkStart w:id="21" w:name="_Toc218506080"/>
+      <w:r>
+        <w:t xml:space="preserve">2.1 Small </w:t>
+      </w:r>
+      <w:r>
+        <w:t>i</w:t>
+      </w:r>
+      <w:r>
+        <w:t>nstance</w:t>
       </w:r>
       <w:bookmarkEnd w:id="21"/>
     </w:p>
@@ -4278,7 +4412,7 @@
           <w:noProof/>
         </w:rPr>
         <w:drawing>
-          <wp:inline distT="0" distB="0" distL="0" distR="0" wp14:anchorId="5BDC6DAF" wp14:editId="3268C8D0">
+          <wp:inline distT="0" distB="0" distL="0" distR="0" wp14:anchorId="348416C3" wp14:editId="4A6A0896">
             <wp:extent cx="3657600" cy="1855433"/>
             <wp:effectExtent l="0" t="0" r="0" b="0"/>
             <wp:docPr id="4" name="Imagen 4"/>
@@ -4331,6 +4465,7 @@
         </w:rPr>
         <w:t xml:space="preserve">Figure </w:t>
       </w:r>
+      <w:proofErr w:type="gramEnd"/>
       <w:r>
         <w:rPr>
           <w:color w:val="215E99" w:themeColor="text2" w:themeTint="BF"/>
@@ -4367,6 +4502,7 @@
         </w:rPr>
         <w:fldChar w:fldCharType="end"/>
       </w:r>
+      <w:proofErr w:type="gramStart"/>
       <w:r>
         <w:rPr>
           <w:color w:val="215E99" w:themeColor="text2" w:themeTint="BF"/>
@@ -5452,7 +5588,7 @@
                 <w:lang w:val="es-ES" w:eastAsia="es-ES"/>
               </w:rPr>
               <w:drawing>
-                <wp:inline distT="0" distB="0" distL="0" distR="0" wp14:anchorId="78EC9F29" wp14:editId="28A2F2AA">
+                <wp:inline distT="0" distB="0" distL="0" distR="0" wp14:anchorId="60D84E5A" wp14:editId="6542AB69">
                   <wp:extent cx="1770610" cy="1328058"/>
                   <wp:effectExtent l="0" t="0" r="1270" b="5715"/>
                   <wp:docPr id="5" name="0 Imagen"/>
@@ -5509,7 +5645,7 @@
                 <w:lang w:val="es-ES" w:eastAsia="es-ES"/>
               </w:rPr>
               <w:drawing>
-                <wp:inline distT="0" distB="0" distL="0" distR="0" wp14:anchorId="0E442686" wp14:editId="67869016">
+                <wp:inline distT="0" distB="0" distL="0" distR="0" wp14:anchorId="49B6B762" wp14:editId="01A5F516">
                   <wp:extent cx="1753235" cy="1315085"/>
                   <wp:effectExtent l="0" t="0" r="0" b="0"/>
                   <wp:docPr id="6" name="0 Imagen"/>
@@ -5566,7 +5702,7 @@
                 <w:lang w:val="es-ES" w:eastAsia="es-ES"/>
               </w:rPr>
               <w:drawing>
-                <wp:inline distT="0" distB="0" distL="0" distR="0" wp14:anchorId="305278AE" wp14:editId="66EC7922">
+                <wp:inline distT="0" distB="0" distL="0" distR="0" wp14:anchorId="56B7EF3C" wp14:editId="6961AB02">
                   <wp:extent cx="1663065" cy="1247140"/>
                   <wp:effectExtent l="0" t="0" r="0" b="0"/>
                   <wp:docPr id="7" name="0 Imagen"/>
@@ -5741,7 +5877,7 @@
                 <w:lang w:val="es-ES" w:eastAsia="es-ES"/>
               </w:rPr>
               <w:drawing>
-                <wp:inline distT="0" distB="0" distL="0" distR="0" wp14:anchorId="18F009F6" wp14:editId="4BBAD877">
+                <wp:inline distT="0" distB="0" distL="0" distR="0" wp14:anchorId="62EA6BB4" wp14:editId="5632BB85">
                   <wp:extent cx="1821815" cy="1366520"/>
                   <wp:effectExtent l="0" t="0" r="6985" b="5080"/>
                   <wp:docPr id="8" name="0 Imagen"/>
@@ -5798,7 +5934,7 @@
                 <w:lang w:val="es-ES" w:eastAsia="es-ES"/>
               </w:rPr>
               <w:drawing>
-                <wp:inline distT="0" distB="0" distL="0" distR="0" wp14:anchorId="5A0F2C9D" wp14:editId="132F65A5">
+                <wp:inline distT="0" distB="0" distL="0" distR="0" wp14:anchorId="7350C311" wp14:editId="7C5856A3">
                   <wp:extent cx="1753235" cy="1315085"/>
                   <wp:effectExtent l="0" t="0" r="0" b="0"/>
                   <wp:docPr id="9" name="0 Imagen"/>
@@ -5855,7 +5991,7 @@
                 <w:lang w:val="es-ES" w:eastAsia="es-ES"/>
               </w:rPr>
               <w:drawing>
-                <wp:inline distT="0" distB="0" distL="0" distR="0" wp14:anchorId="1C5B1FEB" wp14:editId="6EE43DF4">
+                <wp:inline distT="0" distB="0" distL="0" distR="0" wp14:anchorId="6400A7F8" wp14:editId="0838BF92">
                   <wp:extent cx="1753235" cy="1315085"/>
                   <wp:effectExtent l="0" t="0" r="0" b="0"/>
                   <wp:docPr id="10" name="0 Imagen"/>
@@ -5957,7 +6093,7 @@
         <mc:AlternateContent>
           <mc:Choice Requires="wps">
             <w:drawing>
-              <wp:anchor distT="0" distB="0" distL="114300" distR="114300" simplePos="0" relativeHeight="251661312" behindDoc="0" locked="0" layoutInCell="1" allowOverlap="1" wp14:anchorId="4529B3B3" wp14:editId="6BDFAFD1">
+              <wp:anchor distT="0" distB="0" distL="114300" distR="114300" simplePos="0" relativeHeight="251661312" behindDoc="0" locked="0" layoutInCell="1" allowOverlap="1" wp14:anchorId="0419FBCA" wp14:editId="73DD2D40">
                 <wp:simplePos x="0" y="0"/>
                 <wp:positionH relativeFrom="column">
                   <wp:posOffset>2242758</wp:posOffset>
@@ -6032,7 +6168,7 @@
           <w:lang w:val="es-ES" w:eastAsia="es-ES"/>
         </w:rPr>
         <w:drawing>
-          <wp:inline distT="0" distB="0" distL="0" distR="0" wp14:anchorId="7F68E44D" wp14:editId="760B5614">
+          <wp:inline distT="0" distB="0" distL="0" distR="0" wp14:anchorId="071DEB49" wp14:editId="21D80CE3">
             <wp:extent cx="4249128" cy="3187084"/>
             <wp:effectExtent l="0" t="0" r="0" b="0"/>
             <wp:docPr id="11" name="0 Imagen"/>
@@ -6091,6 +6227,7 @@
         </w:rPr>
         <w:t xml:space="preserve">Figure </w:t>
       </w:r>
+      <w:proofErr w:type="gramEnd"/>
       <w:r>
         <w:rPr>
           <w:color w:val="215E99" w:themeColor="text2" w:themeTint="BF"/>
@@ -6127,6 +6264,7 @@
         </w:rPr>
         <w:fldChar w:fldCharType="end"/>
       </w:r>
+      <w:proofErr w:type="gramStart"/>
       <w:r>
         <w:rPr>
           <w:color w:val="215E99" w:themeColor="text2" w:themeTint="BF"/>
@@ -6151,7 +6289,7 @@
       <w:pPr>
         <w:pStyle w:val="Ttulo2"/>
       </w:pPr>
-      <w:bookmarkStart w:id="23" w:name="_Toc218503650"/>
+      <w:bookmarkStart w:id="23" w:name="_Toc218506081"/>
       <w:r>
         <w:t>2.2 Medium instance (around 10 machines)</w:t>
       </w:r>
@@ -6205,7 +6343,7 @@
           <w:noProof/>
         </w:rPr>
         <w:drawing>
-          <wp:inline distT="0" distB="0" distL="0" distR="0" wp14:anchorId="2BF24410" wp14:editId="0829EAF7">
+          <wp:inline distT="0" distB="0" distL="0" distR="0" wp14:anchorId="7873313C" wp14:editId="7634C3A7">
             <wp:extent cx="3937000" cy="1786904"/>
             <wp:effectExtent l="0" t="0" r="6350" b="3810"/>
             <wp:docPr id="1" name="Imagen 1"/>
@@ -6258,6 +6396,7 @@
         </w:rPr>
         <w:t xml:space="preserve">Figure </w:t>
       </w:r>
+      <w:proofErr w:type="gramEnd"/>
       <w:r>
         <w:rPr>
           <w:color w:val="215E99" w:themeColor="text2" w:themeTint="BF"/>
@@ -6294,6 +6433,7 @@
         </w:rPr>
         <w:fldChar w:fldCharType="end"/>
       </w:r>
+      <w:proofErr w:type="gramStart"/>
       <w:r>
         <w:rPr>
           <w:color w:val="215E99" w:themeColor="text2" w:themeTint="BF"/>
@@ -7175,7 +7315,7 @@
                 <w:lang w:val="es-ES" w:eastAsia="es-ES"/>
               </w:rPr>
               <w:drawing>
-                <wp:inline distT="0" distB="0" distL="0" distR="0" wp14:anchorId="4B27AE57" wp14:editId="4C582AAD">
+                <wp:inline distT="0" distB="0" distL="0" distR="0" wp14:anchorId="6142DD6B" wp14:editId="5D354688">
                   <wp:extent cx="1821815" cy="1366520"/>
                   <wp:effectExtent l="0" t="0" r="6985" b="5080"/>
                   <wp:docPr id="18" name="0 Imagen"/>
@@ -7232,7 +7372,7 @@
                 <w:lang w:val="es-ES" w:eastAsia="es-ES"/>
               </w:rPr>
               <w:drawing>
-                <wp:inline distT="0" distB="0" distL="0" distR="0" wp14:anchorId="6D6A1E57" wp14:editId="1B1AD43D">
+                <wp:inline distT="0" distB="0" distL="0" distR="0" wp14:anchorId="5FDFC87D" wp14:editId="271B51A2">
                   <wp:extent cx="1753235" cy="1315085"/>
                   <wp:effectExtent l="0" t="0" r="0" b="0"/>
                   <wp:docPr id="19" name="0 Imagen"/>
@@ -7289,7 +7429,7 @@
                 <w:lang w:val="es-ES" w:eastAsia="es-ES"/>
               </w:rPr>
               <w:drawing>
-                <wp:inline distT="0" distB="0" distL="0" distR="0" wp14:anchorId="6F4CD989" wp14:editId="72425181">
+                <wp:inline distT="0" distB="0" distL="0" distR="0" wp14:anchorId="5E176EBE" wp14:editId="44006662">
                   <wp:extent cx="1753235" cy="1315085"/>
                   <wp:effectExtent l="0" t="0" r="0" b="0"/>
                   <wp:docPr id="20" name="0 Imagen"/>
@@ -7464,7 +7604,7 @@
                 <w:lang w:val="es-ES" w:eastAsia="es-ES"/>
               </w:rPr>
               <w:drawing>
-                <wp:inline distT="0" distB="0" distL="0" distR="0" wp14:anchorId="753DC210" wp14:editId="5D4AD7EC">
+                <wp:inline distT="0" distB="0" distL="0" distR="0" wp14:anchorId="5E64A500" wp14:editId="561AE450">
                   <wp:extent cx="1821815" cy="1366520"/>
                   <wp:effectExtent l="0" t="0" r="6985" b="5080"/>
                   <wp:docPr id="21" name="0 Imagen"/>
@@ -7521,7 +7661,7 @@
                 <w:lang w:val="es-ES" w:eastAsia="es-ES"/>
               </w:rPr>
               <w:drawing>
-                <wp:inline distT="0" distB="0" distL="0" distR="0" wp14:anchorId="1B4A592B" wp14:editId="0E4B97B2">
+                <wp:inline distT="0" distB="0" distL="0" distR="0" wp14:anchorId="60B5BFCE" wp14:editId="378C2D82">
                   <wp:extent cx="1753235" cy="1315085"/>
                   <wp:effectExtent l="0" t="0" r="0" b="0"/>
                   <wp:docPr id="22" name="0 Imagen"/>
@@ -7578,7 +7718,7 @@
                 <w:lang w:val="es-ES" w:eastAsia="es-ES"/>
               </w:rPr>
               <w:drawing>
-                <wp:inline distT="0" distB="0" distL="0" distR="0" wp14:anchorId="05074FAD" wp14:editId="04884252">
+                <wp:inline distT="0" distB="0" distL="0" distR="0" wp14:anchorId="17BAAEBE" wp14:editId="6FCE72AE">
                   <wp:extent cx="1753235" cy="1315085"/>
                   <wp:effectExtent l="0" t="0" r="0" b="0"/>
                   <wp:docPr id="23" name="0 Imagen"/>
@@ -7672,7 +7812,7 @@
         <mc:AlternateContent>
           <mc:Choice Requires="wps">
             <w:drawing>
-              <wp:anchor distT="0" distB="0" distL="114300" distR="114300" simplePos="0" relativeHeight="251659264" behindDoc="0" locked="0" layoutInCell="1" allowOverlap="1" wp14:anchorId="7A64E62E" wp14:editId="0BDF5ADD">
+              <wp:anchor distT="0" distB="0" distL="114300" distR="114300" simplePos="0" relativeHeight="251659264" behindDoc="0" locked="0" layoutInCell="1" allowOverlap="1" wp14:anchorId="5E127E3C" wp14:editId="0681BBE9">
                 <wp:simplePos x="0" y="0"/>
                 <wp:positionH relativeFrom="column">
                   <wp:posOffset>1280955</wp:posOffset>
@@ -7747,7 +7887,7 @@
           <w:lang w:val="es-ES" w:eastAsia="es-ES"/>
         </w:rPr>
         <w:drawing>
-          <wp:inline distT="0" distB="0" distL="0" distR="0" wp14:anchorId="12AD9659" wp14:editId="286D8171">
+          <wp:inline distT="0" distB="0" distL="0" distR="0" wp14:anchorId="3A1293A4" wp14:editId="75B6C4AE">
             <wp:extent cx="4873504" cy="3655405"/>
             <wp:effectExtent l="0" t="0" r="3810" b="2540"/>
             <wp:docPr id="24" name="0 Imagen"/>
@@ -7806,6 +7946,7 @@
         </w:rPr>
         <w:t xml:space="preserve">Figure </w:t>
       </w:r>
+      <w:proofErr w:type="gramEnd"/>
       <w:r>
         <w:rPr>
           <w:color w:val="215E99" w:themeColor="text2" w:themeTint="BF"/>
@@ -7842,6 +7983,7 @@
         </w:rPr>
         <w:fldChar w:fldCharType="end"/>
       </w:r>
+      <w:proofErr w:type="gramStart"/>
       <w:r>
         <w:rPr>
           <w:color w:val="215E99" w:themeColor="text2" w:themeTint="BF"/>
@@ -7877,7 +8019,7 @@
       <w:pPr>
         <w:pStyle w:val="Ttulo2"/>
       </w:pPr>
-      <w:bookmarkStart w:id="25" w:name="_Toc218503651"/>
+      <w:bookmarkStart w:id="25" w:name="_Toc218506082"/>
       <w:r>
         <w:t xml:space="preserve">2.3 </w:t>
       </w:r>
@@ -7941,7 +8083,7 @@
           <w:noProof/>
         </w:rPr>
         <w:drawing>
-          <wp:inline distT="0" distB="0" distL="0" distR="0" wp14:anchorId="0C0B8CDE" wp14:editId="3227D8B2">
+          <wp:inline distT="0" distB="0" distL="0" distR="0" wp14:anchorId="7FA439B3" wp14:editId="5A4676D8">
             <wp:extent cx="5433134" cy="2623740"/>
             <wp:effectExtent l="0" t="0" r="0" b="5715"/>
             <wp:docPr id="28" name="Imagen 28"/>
@@ -7994,6 +8136,7 @@
         </w:rPr>
         <w:t xml:space="preserve">Figure </w:t>
       </w:r>
+      <w:proofErr w:type="gramEnd"/>
       <w:r>
         <w:rPr>
           <w:color w:val="215E99" w:themeColor="text2" w:themeTint="BF"/>
@@ -8030,6 +8173,7 @@
         </w:rPr>
         <w:fldChar w:fldCharType="end"/>
       </w:r>
+      <w:proofErr w:type="gramStart"/>
       <w:r>
         <w:rPr>
           <w:color w:val="215E99" w:themeColor="text2" w:themeTint="BF"/>
@@ -9534,7 +9678,7 @@
       <w:pPr>
         <w:pStyle w:val="Ttulo2"/>
       </w:pPr>
-      <w:bookmarkStart w:id="26" w:name="_Toc218503652"/>
+      <w:bookmarkStart w:id="26" w:name="_Toc218506083"/>
       <w:r>
         <w:rPr>
           <w:rStyle w:val="Textoennegrita"/>
@@ -10074,7 +10218,7 @@
       <w:pPr>
         <w:pStyle w:val="Ttulo1"/>
       </w:pPr>
-      <w:bookmarkStart w:id="27" w:name="_Toc218503653"/>
+      <w:bookmarkStart w:id="27" w:name="_Toc218506084"/>
       <w:r>
         <w:rPr>
           <w:rStyle w:val="Textoennegrita"/>
@@ -10115,7 +10259,7 @@
           <w:rStyle w:val="Textoennegrita"/>
         </w:rPr>
       </w:pPr>
-      <w:bookmarkStart w:id="28" w:name="_Toc218503654"/>
+      <w:bookmarkStart w:id="28" w:name="_Toc218506085"/>
       <w:r>
         <w:rPr>
           <w:rStyle w:val="Textoennegrita"/>
@@ -10230,7 +10374,7 @@
       <w:pPr>
         <w:pStyle w:val="Ttulo2"/>
       </w:pPr>
-      <w:bookmarkStart w:id="29" w:name="_Toc218503655"/>
+      <w:bookmarkStart w:id="29" w:name="_Toc218506086"/>
       <w:r>
         <w:rPr>
           <w:rStyle w:val="Textoennegrita"/>
@@ -10335,7 +10479,7 @@
       <w:pPr>
         <w:pStyle w:val="Ttulo2"/>
       </w:pPr>
-      <w:bookmarkStart w:id="30" w:name="_Toc218503656"/>
+      <w:bookmarkStart w:id="30" w:name="_Toc218506087"/>
       <w:r>
         <w:rPr>
           <w:rStyle w:val="Textoennegrita"/>
@@ -10448,7 +10592,7 @@
       <w:pPr>
         <w:pStyle w:val="Ttulo2"/>
       </w:pPr>
-      <w:bookmarkStart w:id="31" w:name="_Toc218503657"/>
+      <w:bookmarkStart w:id="31" w:name="_Toc218506088"/>
       <w:r>
         <w:rPr>
           <w:rStyle w:val="Textoennegrita"/>
@@ -15212,6 +15356,7 @@
     <w:lsdException w:name="toc 1" w:uiPriority="39"/>
     <w:lsdException w:name="toc 2" w:uiPriority="39"/>
     <w:lsdException w:name="toc 3" w:uiPriority="39"/>
+    <w:lsdException w:name="table of figures" w:uiPriority="99"/>
     <w:lsdException w:name="Body Text" w:qFormat="1"/>
     <w:lsdException w:name="Hyperlink" w:uiPriority="99"/>
     <w:lsdException w:name="Strong" w:uiPriority="22" w:qFormat="1"/>
@@ -16481,6 +16626,16 @@
     <w:link w:val="Piedepgina"/>
     <w:rsid w:val="00BD6060"/>
   </w:style>
+  <w:style w:type="paragraph" w:styleId="Tabladeilustraciones">
+    <w:name w:val="table of figures"/>
+    <w:basedOn w:val="Normal"/>
+    <w:next w:val="Normal"/>
+    <w:uiPriority w:val="99"/>
+    <w:rsid w:val="00B40D99"/>
+    <w:pPr>
+      <w:spacing w:after="0"/>
+    </w:pPr>
+  </w:style>
 </w:styles>
 </file>
 
@@ -16509,6 +16664,7 @@
     <w:lsdException w:name="toc 1" w:uiPriority="39"/>
     <w:lsdException w:name="toc 2" w:uiPriority="39"/>
     <w:lsdException w:name="toc 3" w:uiPriority="39"/>
+    <w:lsdException w:name="table of figures" w:uiPriority="99"/>
     <w:lsdException w:name="Body Text" w:qFormat="1"/>
     <w:lsdException w:name="Hyperlink" w:uiPriority="99"/>
     <w:lsdException w:name="Strong" w:uiPriority="22" w:qFormat="1"/>
@@ -17777,6 +17933,16 @@
     <w:basedOn w:val="Fuentedeprrafopredeter"/>
     <w:link w:val="Piedepgina"/>
     <w:rsid w:val="00BD6060"/>
+  </w:style>
+  <w:style w:type="paragraph" w:styleId="Tabladeilustraciones">
+    <w:name w:val="table of figures"/>
+    <w:basedOn w:val="Normal"/>
+    <w:next w:val="Normal"/>
+    <w:uiPriority w:val="99"/>
+    <w:rsid w:val="00B40D99"/>
+    <w:pPr>
+      <w:spacing w:after="0"/>
+    </w:pPr>
   </w:style>
 </w:styles>
 </file>
@@ -18070,7 +18236,7 @@
   <a:extraClrSchemeLst/>
   <a:extLst>
     <a:ext uri="{05A4C25C-085E-4340-85A3-A5531E510DB2}">
-      <thm15:themeFamily xmlns:thm15="http://schemas.microsoft.com/office/thememl/2012/main" xmlns="" name="Office Theme" id="{2E142A2C-CD16-42D6-873A-C26D2A0506FA}" vid="{1BDDFF52-6CD6-40A5-AB3C-68EB2F1E4D0A}"/>
+      <thm15:themeFamily xmlns="" xmlns:thm15="http://schemas.microsoft.com/office/thememl/2012/main" name="Office Theme" id="{2E142A2C-CD16-42D6-873A-C26D2A0506FA}" vid="{1BDDFF52-6CD6-40A5-AB3C-68EB2F1E4D0A}"/>
     </a:ext>
   </a:extLst>
 </a:theme>
@@ -18081,7 +18247,7 @@
 </file>
 
 <file path=customXml/itemProps1.xml><?xml version="1.0" encoding="utf-8"?>
-<ds:datastoreItem xmlns:ds="http://schemas.openxmlformats.org/officeDocument/2006/customXml" ds:itemID="{F98EDCFB-6CDE-423F-A8FD-3E2090949D3E}">
+<ds:datastoreItem xmlns:ds="http://schemas.openxmlformats.org/officeDocument/2006/customXml" ds:itemID="{E5544425-9058-4231-9EAB-CF9E55F460C3}">
   <ds:schemaRefs>
     <ds:schemaRef ds:uri="http://schemas.openxmlformats.org/officeDocument/2006/bibliography"/>
   </ds:schemaRefs>

</xml_diff>